<commit_message>
update chinese version of peng's resume
</commit_message>
<xml_diff>
--- a/resume_CONG_zhCN.docx
+++ b/resume_CONG_zhCN.docx
@@ -1,6 +1,6 @@
 
 <file path=word/document.xml><?xml version="1.0" encoding="utf-8"?>
-<w:document xmlns:wpc="http://schemas.microsoft.com/office/word/2010/wordprocessingCanvas" xmlns:mc="http://schemas.openxmlformats.org/markup-compatibility/2006" xmlns:o="urn:schemas-microsoft-com:office:office" xmlns:r="http://schemas.openxmlformats.org/officeDocument/2006/relationships" xmlns:m="http://schemas.openxmlformats.org/officeDocument/2006/math" xmlns:v="urn:schemas-microsoft-com:vml" xmlns:wp14="http://schemas.microsoft.com/office/word/2010/wordprocessingDrawing" xmlns:wp="http://schemas.openxmlformats.org/drawingml/2006/wordprocessingDrawing" xmlns:w10="urn:schemas-microsoft-com:office:word" xmlns:w="http://schemas.openxmlformats.org/wordprocessingml/2006/main" xmlns:w14="http://schemas.microsoft.com/office/word/2010/wordml" xmlns:w15="http://schemas.microsoft.com/office/word/2012/wordml" xmlns:wpg="http://schemas.microsoft.com/office/word/2010/wordprocessingGroup" xmlns:wpi="http://schemas.microsoft.com/office/word/2010/wordprocessingInk" xmlns:wne="http://schemas.microsoft.com/office/word/2006/wordml" xmlns:wps="http://schemas.microsoft.com/office/word/2010/wordprocessingShape" mc:Ignorable="w14 w15 wp14">
+<w:document xmlns:wpc="http://schemas.microsoft.com/office/word/2010/wordprocessingCanvas" xmlns:mc="http://schemas.openxmlformats.org/markup-compatibility/2006" xmlns:o="urn:schemas-microsoft-com:office:office" xmlns:r="http://schemas.openxmlformats.org/officeDocument/2006/relationships" xmlns:m="http://schemas.openxmlformats.org/officeDocument/2006/math" xmlns:v="urn:schemas-microsoft-com:vml" xmlns:wp14="http://schemas.microsoft.com/office/word/2010/wordprocessingDrawing" xmlns:wp="http://schemas.openxmlformats.org/drawingml/2006/wordprocessingDrawing" xmlns:w10="urn:schemas-microsoft-com:office:word" xmlns:w="http://schemas.openxmlformats.org/wordprocessingml/2006/main" xmlns:w14="http://schemas.microsoft.com/office/word/2010/wordml" xmlns:wpg="http://schemas.microsoft.com/office/word/2010/wordprocessingGroup" xmlns:wpi="http://schemas.microsoft.com/office/word/2010/wordprocessingInk" xmlns:wne="http://schemas.microsoft.com/office/word/2006/wordml" xmlns:wps="http://schemas.microsoft.com/office/word/2010/wordprocessingShape" mc:Ignorable="w14 wp14">
   <w:body>
     <w:p>
       <w:pPr>
@@ -125,19 +125,8 @@
           <w:sz w:val="21"/>
           <w:lang w:val="en-US"/>
         </w:rPr>
-        <w:t>pengcong@ucla.</w:t>
-      </w:r>
-      <w:proofErr w:type="gramStart"/>
-      <w:r>
-        <w:rPr>
-          <w:rStyle w:val="Hyperlink0"/>
-          <w:rFonts w:ascii="Times New Roman"/>
-          <w:sz w:val="21"/>
-          <w:lang w:val="en-US"/>
-        </w:rPr>
-        <w:t>edu</w:t>
-      </w:r>
-      <w:proofErr w:type="gramEnd"/>
+        <w:t>pengcong@ucla.edu</w:t>
+      </w:r>
       <w:r>
         <w:rPr>
           <w:sz w:val="24"/>
@@ -341,21 +330,12 @@
         </w:rPr>
         <w:t>：</w:t>
       </w:r>
-      <w:proofErr w:type="spellStart"/>
       <w:r>
         <w:rPr>
           <w:rFonts w:asciiTheme="minorEastAsia" w:eastAsiaTheme="minorEastAsia" w:hAnsiTheme="minorEastAsia"/>
           <w:bCs/>
         </w:rPr>
-        <w:t>Git</w:t>
-      </w:r>
-      <w:proofErr w:type="spellEnd"/>
-      <w:r>
-        <w:rPr>
-          <w:rFonts w:asciiTheme="minorEastAsia" w:eastAsiaTheme="minorEastAsia" w:hAnsiTheme="minorEastAsia"/>
-          <w:bCs/>
-        </w:rPr>
-        <w:t xml:space="preserve">, </w:t>
+        <w:t xml:space="preserve">Git, </w:t>
       </w:r>
       <w:r>
         <w:rPr>
@@ -1018,7 +998,6 @@
         </w:rPr>
         <w:t>（</w:t>
       </w:r>
-      <w:proofErr w:type="spellStart"/>
       <w:r>
         <w:rPr>
           <w:rStyle w:val="Char2"/>
@@ -1027,53 +1006,8 @@
           <w:szCs w:val="20"/>
           <w:lang w:val="en-US"/>
         </w:rPr>
-        <w:t>Instituto</w:t>
-      </w:r>
-      <w:proofErr w:type="spellEnd"/>
-      <w:r>
-        <w:rPr>
-          <w:rStyle w:val="Char2"/>
-          <w:rFonts w:ascii="Times New Roman" w:eastAsiaTheme="minorEastAsia" w:hAnsi="Times New Roman" w:cs="Times New Roman"/>
-          <w:iCs/>
-          <w:szCs w:val="20"/>
-          <w:lang w:val="en-US"/>
-        </w:rPr>
-        <w:t xml:space="preserve"> Superior </w:t>
-      </w:r>
-      <w:proofErr w:type="spellStart"/>
-      <w:r>
-        <w:rPr>
-          <w:rStyle w:val="Char2"/>
-          <w:rFonts w:ascii="Times New Roman" w:eastAsiaTheme="minorEastAsia" w:hAnsi="Times New Roman" w:cs="Times New Roman"/>
-          <w:iCs/>
-          <w:szCs w:val="20"/>
-          <w:lang w:val="en-US"/>
-        </w:rPr>
-        <w:t>Tecnico</w:t>
-      </w:r>
-      <w:proofErr w:type="spellEnd"/>
-      <w:r>
-        <w:rPr>
-          <w:rStyle w:val="Char2"/>
-          <w:rFonts w:ascii="Times New Roman" w:eastAsiaTheme="minorEastAsia" w:hAnsi="Times New Roman" w:cs="Times New Roman"/>
-          <w:iCs/>
-          <w:szCs w:val="20"/>
-          <w:lang w:val="en-US"/>
-        </w:rPr>
-        <w:t xml:space="preserve">, </w:t>
-      </w:r>
-      <w:proofErr w:type="spellStart"/>
-      <w:r>
-        <w:rPr>
-          <w:rStyle w:val="Char2"/>
-          <w:rFonts w:ascii="Times New Roman" w:eastAsiaTheme="minorEastAsia" w:hAnsi="Times New Roman" w:cs="Times New Roman"/>
-          <w:iCs/>
-          <w:szCs w:val="20"/>
-          <w:lang w:val="en-US"/>
-        </w:rPr>
-        <w:t>Lisboa</w:t>
-      </w:r>
-      <w:proofErr w:type="spellEnd"/>
+        <w:t>Instituto Superior Tecnico, Lisboa</w:t>
+      </w:r>
       <w:r>
         <w:rPr>
           <w:rStyle w:val="Char2"/>
@@ -1524,25 +1458,7 @@
           <w:sz w:val="20"/>
           <w:szCs w:val="20"/>
         </w:rPr>
-        <w:t xml:space="preserve">回归, </w:t>
-      </w:r>
-      <w:proofErr w:type="gramStart"/>
-      <w:r>
-        <w:rPr>
-          <w:rFonts w:asciiTheme="minorEastAsia" w:eastAsiaTheme="minorEastAsia" w:hAnsiTheme="minorEastAsia"/>
-          <w:sz w:val="20"/>
-          <w:szCs w:val="20"/>
-        </w:rPr>
-        <w:t>脊回归</w:t>
-      </w:r>
-      <w:proofErr w:type="gramEnd"/>
-      <w:r>
-        <w:rPr>
-          <w:rFonts w:asciiTheme="minorEastAsia" w:eastAsiaTheme="minorEastAsia" w:hAnsiTheme="minorEastAsia"/>
-          <w:sz w:val="20"/>
-          <w:szCs w:val="20"/>
-        </w:rPr>
-        <w:t>, 逻辑回归</w:t>
+        <w:t>回归, 脊回归, 逻辑回归</w:t>
       </w:r>
       <w:r>
         <w:rPr>
@@ -1718,23 +1634,13 @@
         </w:rPr>
         <w:t>（</w:t>
       </w:r>
-      <w:proofErr w:type="spellStart"/>
       <w:r>
         <w:rPr>
           <w:rFonts w:asciiTheme="minorEastAsia" w:eastAsiaTheme="minorEastAsia" w:hAnsiTheme="minorEastAsia"/>
           <w:sz w:val="20"/>
           <w:szCs w:val="20"/>
         </w:rPr>
-        <w:t>TFxIDF</w:t>
-      </w:r>
-      <w:proofErr w:type="spellEnd"/>
-      <w:r>
-        <w:rPr>
-          <w:rFonts w:asciiTheme="minorEastAsia" w:eastAsiaTheme="minorEastAsia" w:hAnsiTheme="minorEastAsia"/>
-          <w:sz w:val="20"/>
-          <w:szCs w:val="20"/>
-        </w:rPr>
-        <w:t>, LSI</w:t>
+        <w:t>TFxIDF, LSI</w:t>
       </w:r>
       <w:r>
         <w:rPr>
@@ -2226,10 +2132,7 @@
         <w:t>，</w:t>
       </w:r>
       <w:r>
-        <w:t xml:space="preserve"> </w:t>
-      </w:r>
-      <w:r>
-        <w:t>总结出三种运动特性</w:t>
+        <w:t xml:space="preserve"> 总结出三种运动特性</w:t>
       </w:r>
       <w:r>
         <w:rPr>
@@ -2264,8 +2167,6 @@
         </w:rPr>
         <w:t>（连通矩阵以及辅助点），由此提高算法的定位精度，</w:t>
       </w:r>
-      <w:bookmarkStart w:id="0" w:name="_GoBack"/>
-      <w:bookmarkEnd w:id="0"/>
       <w:r>
         <w:rPr>
           <w:rFonts w:asciiTheme="minorEastAsia" w:eastAsiaTheme="minorEastAsia" w:hAnsiTheme="minorEastAsia"/>
@@ -2283,7 +2184,7 @@
           <w:numId w:val="19"/>
         </w:numPr>
         <w:rPr>
-          <w:rFonts w:asciiTheme="minorEastAsia" w:eastAsiaTheme="minorEastAsia" w:hAnsiTheme="minorEastAsia" w:hint="eastAsia"/>
+          <w:rFonts w:asciiTheme="minorEastAsia" w:eastAsiaTheme="minorEastAsia" w:hAnsiTheme="minorEastAsia"/>
           <w:sz w:val="20"/>
           <w:szCs w:val="20"/>
         </w:rPr>
@@ -2602,25 +2503,7 @@
           <w:sz w:val="20"/>
           <w:szCs w:val="20"/>
         </w:rPr>
-        <w:t>在</w:t>
-      </w:r>
-      <w:proofErr w:type="spellStart"/>
-      <w:r>
-        <w:rPr>
-          <w:rFonts w:asciiTheme="minorEastAsia" w:eastAsiaTheme="minorEastAsia" w:hAnsiTheme="minorEastAsia" w:hint="eastAsia"/>
-          <w:sz w:val="20"/>
-          <w:szCs w:val="20"/>
-        </w:rPr>
-        <w:t>Bruinbase</w:t>
-      </w:r>
-      <w:proofErr w:type="spellEnd"/>
-      <w:r>
-        <w:rPr>
-          <w:rFonts w:asciiTheme="minorEastAsia" w:eastAsiaTheme="minorEastAsia" w:hAnsiTheme="minorEastAsia" w:hint="eastAsia"/>
-          <w:sz w:val="20"/>
-          <w:szCs w:val="20"/>
-        </w:rPr>
-        <w:t>数据库中实现B</w:t>
+        <w:t>在Bruinbase数据库中实现B</w:t>
       </w:r>
       <w:r>
         <w:rPr>
@@ -2789,7 +2672,6 @@
         </w:rPr>
         <w:t xml:space="preserve">    </w:t>
       </w:r>
-      <w:proofErr w:type="spellStart"/>
       <w:r>
         <w:rPr>
           <w:rFonts w:ascii="Times New Roman"/>
@@ -2798,31 +2680,8 @@
           <w:sz w:val="20"/>
           <w:szCs w:val="20"/>
         </w:rPr>
-        <w:t>Instituto</w:t>
-      </w:r>
-      <w:proofErr w:type="spellEnd"/>
-      <w:r>
-        <w:rPr>
-          <w:rFonts w:ascii="Times New Roman"/>
-          <w:i/>
-          <w:iCs/>
-          <w:sz w:val="20"/>
-          <w:szCs w:val="20"/>
-        </w:rPr>
-        <w:t xml:space="preserve"> Superior </w:t>
-      </w:r>
-      <w:proofErr w:type="spellStart"/>
-      <w:r>
-        <w:rPr>
-          <w:rFonts w:ascii="Times New Roman"/>
-          <w:i/>
-          <w:iCs/>
-          <w:sz w:val="20"/>
-          <w:szCs w:val="20"/>
-        </w:rPr>
-        <w:t>Tecnico</w:t>
-      </w:r>
-      <w:proofErr w:type="spellEnd"/>
+        <w:t>Instituto Superior Tecnico</w:t>
+      </w:r>
       <w:r>
         <w:rPr>
           <w:rFonts w:ascii="Times New Roman"/>
@@ -3091,7 +2950,6 @@
         </w:rPr>
         <w:t xml:space="preserve">    </w:t>
       </w:r>
-      <w:proofErr w:type="spellStart"/>
       <w:r>
         <w:rPr>
           <w:rFonts w:ascii="Times New Roman"/>
@@ -3100,31 +2958,8 @@
           <w:sz w:val="20"/>
           <w:szCs w:val="20"/>
         </w:rPr>
-        <w:t>Instituto</w:t>
-      </w:r>
-      <w:proofErr w:type="spellEnd"/>
-      <w:r>
-        <w:rPr>
-          <w:rFonts w:ascii="Times New Roman"/>
-          <w:i/>
-          <w:iCs/>
-          <w:sz w:val="20"/>
-          <w:szCs w:val="20"/>
-        </w:rPr>
-        <w:t xml:space="preserve"> Superior </w:t>
-      </w:r>
-      <w:proofErr w:type="spellStart"/>
-      <w:r>
-        <w:rPr>
-          <w:rFonts w:ascii="Times New Roman"/>
-          <w:i/>
-          <w:iCs/>
-          <w:sz w:val="20"/>
-          <w:szCs w:val="20"/>
-        </w:rPr>
-        <w:t>Tecnico</w:t>
-      </w:r>
-      <w:proofErr w:type="spellEnd"/>
+        <w:t>Instituto Superior Tecnico</w:t>
+      </w:r>
       <w:r>
         <w:rPr>
           <w:rFonts w:ascii="Times New Roman" w:eastAsia="Times New Roman" w:hAnsi="Times New Roman" w:cs="Times New Roman"/>
@@ -3369,7 +3204,7 @@
           <w:szCs w:val="20"/>
         </w:rPr>
       </w:pPr>
-      <w:hyperlink r:id="rId8" w:history="1">
+      <w:hyperlink r:id="rId9" w:history="1">
         <w:r>
           <w:rPr>
             <w:rStyle w:val="a3"/>
@@ -3398,6 +3233,7 @@
           <w:bCs/>
           <w:szCs w:val="22"/>
         </w:rPr>
+        <w:lastRenderedPageBreak/>
         <w:t>课程设计</w:t>
       </w:r>
       <w:r>
@@ -3416,27 +3252,7 @@
           <w:bCs/>
           <w:szCs w:val="22"/>
         </w:rPr>
-        <w:t>基于</w:t>
-      </w:r>
-      <w:proofErr w:type="gramStart"/>
-      <w:r>
-        <w:rPr>
-          <w:rFonts w:asciiTheme="minorEastAsia" w:eastAsiaTheme="minorEastAsia" w:hAnsiTheme="minorEastAsia" w:hint="eastAsia"/>
-          <w:b/>
-          <w:bCs/>
-          <w:szCs w:val="22"/>
-        </w:rPr>
-        <w:t>微信公众</w:t>
-      </w:r>
-      <w:proofErr w:type="gramEnd"/>
-      <w:r>
-        <w:rPr>
-          <w:rFonts w:asciiTheme="minorEastAsia" w:eastAsiaTheme="minorEastAsia" w:hAnsiTheme="minorEastAsia" w:hint="eastAsia"/>
-          <w:b/>
-          <w:bCs/>
-          <w:szCs w:val="22"/>
-        </w:rPr>
-        <w:t>平台的环境参数管理</w:t>
+        <w:t>基于微信公众平台的环境参数管理</w:t>
       </w:r>
       <w:r>
         <w:rPr>
@@ -3537,44 +3353,228 @@
           <w:numId w:val="19"/>
         </w:numPr>
         <w:rPr>
+          <w:rFonts w:asciiTheme="minorEastAsia" w:eastAsiaTheme="minorEastAsia" w:hAnsiTheme="minorEastAsia" w:hint="eastAsia"/>
+          <w:sz w:val="20"/>
+          <w:szCs w:val="20"/>
+        </w:rPr>
+      </w:pPr>
+      <w:r>
+        <w:rPr>
           <w:rFonts w:asciiTheme="minorEastAsia" w:eastAsiaTheme="minorEastAsia" w:hAnsiTheme="minorEastAsia"/>
           <w:sz w:val="20"/>
           <w:szCs w:val="20"/>
         </w:rPr>
-      </w:pPr>
+        <w:t>设计一个微信公众平台实现与用户的交互功能</w:t>
+      </w:r>
+      <w:r>
+        <w:rPr>
+          <w:rFonts w:asciiTheme="minorEastAsia" w:eastAsiaTheme="minorEastAsia" w:hAnsiTheme="minorEastAsia" w:hint="eastAsia"/>
+          <w:sz w:val="20"/>
+          <w:szCs w:val="20"/>
+        </w:rPr>
+        <w:t>，</w:t>
+      </w:r>
       <w:r>
         <w:rPr>
           <w:rFonts w:asciiTheme="minorEastAsia" w:eastAsiaTheme="minorEastAsia" w:hAnsiTheme="minorEastAsia"/>
           <w:sz w:val="20"/>
           <w:szCs w:val="20"/>
         </w:rPr>
-        <w:t>设计一个</w:t>
-      </w:r>
-      <w:proofErr w:type="gramStart"/>
-      <w:r>
+        <w:t>用户可以直接从微信公众平台中获取测试点的环境参数</w:t>
+      </w:r>
+      <w:r>
+        <w:rPr>
+          <w:rFonts w:asciiTheme="minorEastAsia" w:eastAsiaTheme="minorEastAsia" w:hAnsiTheme="minorEastAsia" w:hint="eastAsia"/>
+          <w:sz w:val="20"/>
+          <w:szCs w:val="20"/>
+        </w:rPr>
+        <w:t>。</w:t>
+      </w:r>
+    </w:p>
+    <w:p>
+      <w:pPr>
+        <w:pStyle w:val="aa"/>
+        <w:pBdr>
+          <w:bottom w:val="single" w:sz="6" w:space="1" w:color="auto"/>
+        </w:pBdr>
+        <w:spacing w:beforeLines="40" w:before="96" w:afterLines="40" w:after="96"/>
+        <w:rPr>
+          <w:rFonts w:asciiTheme="majorEastAsia" w:eastAsiaTheme="majorEastAsia" w:hAnsiTheme="majorEastAsia"/>
+          <w:b w:val="0"/>
+          <w:u w:val="none"/>
+        </w:rPr>
+      </w:pPr>
+      <w:r>
+        <w:rPr>
+          <w:rFonts w:asciiTheme="majorEastAsia" w:eastAsiaTheme="majorEastAsia" w:hAnsiTheme="majorEastAsia" w:hint="eastAsia"/>
+          <w:sz w:val="24"/>
+          <w:u w:val="none"/>
+        </w:rPr>
+        <w:t>最崇拜的人</w:t>
+      </w:r>
+      <w:r>
+        <w:rPr>
+          <w:rFonts w:asciiTheme="majorEastAsia" w:eastAsiaTheme="majorEastAsia" w:hAnsiTheme="majorEastAsia"/>
+          <w:sz w:val="24"/>
+          <w:u w:val="none"/>
+        </w:rPr>
+        <w:t>:</w:t>
+      </w:r>
+      <w:r>
+        <w:rPr>
+          <w:rFonts w:asciiTheme="majorEastAsia" w:eastAsiaTheme="majorEastAsia" w:hAnsiTheme="majorEastAsia"/>
+          <w:sz w:val="24"/>
+          <w:u w:val="none"/>
+        </w:rPr>
+        <w:t xml:space="preserve"> </w:t>
+      </w:r>
+      <w:r>
+        <w:rPr>
+          <w:rFonts w:asciiTheme="majorEastAsia" w:eastAsiaTheme="majorEastAsia" w:hAnsiTheme="majorEastAsia" w:hint="eastAsia"/>
+          <w:b w:val="0"/>
+          <w:sz w:val="21"/>
+          <w:u w:val="none"/>
+        </w:rPr>
+        <w:t>[</w:t>
+      </w:r>
+      <w:r>
+        <w:rPr>
+          <w:rFonts w:asciiTheme="majorEastAsia" w:eastAsiaTheme="majorEastAsia" w:hAnsiTheme="majorEastAsia" w:hint="eastAsia"/>
+          <w:b w:val="0"/>
+          <w:sz w:val="21"/>
+          <w:u w:val="none"/>
+        </w:rPr>
+        <w:t>名称</w:t>
+      </w:r>
+      <w:r>
+        <w:rPr>
+          <w:rFonts w:asciiTheme="majorEastAsia" w:eastAsiaTheme="majorEastAsia" w:hAnsiTheme="majorEastAsia" w:hint="eastAsia"/>
+          <w:b w:val="0"/>
+          <w:sz w:val="21"/>
+          <w:u w:val="none"/>
+        </w:rPr>
+        <w:t>：</w:t>
+      </w:r>
+      <w:r>
+        <w:rPr>
+          <w:rFonts w:asciiTheme="majorEastAsia" w:eastAsiaTheme="majorEastAsia" w:hAnsiTheme="majorEastAsia" w:hint="eastAsia"/>
+          <w:b w:val="0"/>
+          <w:sz w:val="21"/>
+          <w:u w:val="none"/>
+        </w:rPr>
+        <w:t>原因</w:t>
+      </w:r>
+      <w:r>
+        <w:rPr>
+          <w:rFonts w:asciiTheme="majorEastAsia" w:eastAsiaTheme="majorEastAsia" w:hAnsiTheme="majorEastAsia" w:hint="eastAsia"/>
+          <w:b w:val="0"/>
+          <w:sz w:val="21"/>
+          <w:u w:val="none"/>
+        </w:rPr>
+        <w:t>]</w:t>
+      </w:r>
+    </w:p>
+    <w:p>
+      <w:pPr>
+        <w:pBdr>
+          <w:left w:val="nil"/>
+        </w:pBdr>
+        <w:spacing w:beforeLines="20" w:before="48" w:afterLines="20" w:after="48" w:line="276" w:lineRule="auto"/>
+        <w:jc w:val="left"/>
+        <w:rPr>
+          <w:rStyle w:val="Char3"/>
+          <w:rFonts w:ascii="Times New Roman" w:eastAsiaTheme="minorEastAsia" w:hAnsi="Times New Roman" w:cs="Times New Roman" w:hint="eastAsia"/>
+          <w:bCs w:val="0"/>
+          <w:sz w:val="20"/>
+          <w:szCs w:val="20"/>
+          <w:lang w:val="en-US"/>
+        </w:rPr>
+      </w:pPr>
+      <w:r>
+        <w:rPr>
+          <w:rFonts w:ascii="Times New Roman" w:eastAsiaTheme="minorEastAsia"/>
+          <w:b/>
+          <w:bCs/>
+          <w:szCs w:val="22"/>
+        </w:rPr>
+        <w:t>艾萨克</w:t>
+      </w:r>
+      <w:r>
+        <w:rPr>
+          <w:rFonts w:ascii="Times New Roman" w:eastAsiaTheme="minorEastAsia"/>
+          <w:b/>
+          <w:bCs/>
+          <w:szCs w:val="22"/>
+        </w:rPr>
+        <w:t>·</w:t>
+      </w:r>
+      <w:r>
+        <w:rPr>
+          <w:rFonts w:ascii="Times New Roman" w:eastAsiaTheme="minorEastAsia"/>
+          <w:b/>
+          <w:bCs/>
+          <w:szCs w:val="22"/>
+        </w:rPr>
+        <w:t>牛顿</w:t>
+      </w:r>
+      <w:r>
+        <w:rPr>
+          <w:rFonts w:ascii="Times New Roman"/>
+          <w:b/>
+          <w:bCs/>
+          <w:szCs w:val="22"/>
+        </w:rPr>
+        <w:tab/>
+      </w:r>
+    </w:p>
+    <w:p>
+      <w:pPr>
+        <w:pStyle w:val="a7"/>
+        <w:numPr>
+          <w:ilvl w:val="0"/>
+          <w:numId w:val="19"/>
+        </w:numPr>
+        <w:pBdr>
+          <w:left w:val="nil"/>
+        </w:pBdr>
         <w:rPr>
           <w:rFonts w:asciiTheme="minorEastAsia" w:eastAsiaTheme="minorEastAsia" w:hAnsiTheme="minorEastAsia"/>
           <w:sz w:val="20"/>
           <w:szCs w:val="20"/>
         </w:rPr>
-        <w:t>微信公众</w:t>
-      </w:r>
-      <w:proofErr w:type="gramEnd"/>
-      <w:r>
+      </w:pPr>
+      <w:r>
+        <w:rPr>
+          <w:rFonts w:asciiTheme="minorEastAsia" w:eastAsiaTheme="minorEastAsia" w:hAnsiTheme="minorEastAsia" w:hint="eastAsia"/>
+          <w:sz w:val="20"/>
+          <w:szCs w:val="20"/>
+        </w:rPr>
+        <w:t>在力学上，牛顿阐明了动量和角动量守恒的原理，提出牛顿运动定律。在光学上，他发明了反射望远镜，并基于对三棱镜将白光发散成可见光谱的观察，发展出了颜色理论。他还系统地表述了冷却定律，并研究了音速。</w:t>
+      </w:r>
+    </w:p>
+    <w:p>
+      <w:pPr>
+        <w:pStyle w:val="a7"/>
+        <w:numPr>
+          <w:ilvl w:val="0"/>
+          <w:numId w:val="19"/>
+        </w:numPr>
+        <w:pBdr>
+          <w:left w:val="nil"/>
+        </w:pBdr>
         <w:rPr>
           <w:rFonts w:asciiTheme="minorEastAsia" w:eastAsiaTheme="minorEastAsia" w:hAnsiTheme="minorEastAsia"/>
           <w:sz w:val="20"/>
           <w:szCs w:val="20"/>
         </w:rPr>
-        <w:t>平台实现与用户的交互功能</w:t>
-      </w:r>
+      </w:pPr>
       <w:r>
         <w:rPr>
           <w:rFonts w:asciiTheme="minorEastAsia" w:eastAsiaTheme="minorEastAsia" w:hAnsiTheme="minorEastAsia" w:hint="eastAsia"/>
           <w:sz w:val="20"/>
           <w:szCs w:val="20"/>
         </w:rPr>
-        <w:t>，</w:t>
+        <w:t>在数学上，牛顿与戈特弗里德</w:t>
       </w:r>
       <w:r>
         <w:rPr>
@@ -3582,25 +3582,39 @@
           <w:sz w:val="20"/>
           <w:szCs w:val="20"/>
         </w:rPr>
-        <w:t>用户可以直接从</w:t>
-      </w:r>
-      <w:proofErr w:type="gramStart"/>
+        <w:t>·</w:t>
+      </w:r>
+      <w:r>
+        <w:rPr>
+          <w:rFonts w:asciiTheme="minorEastAsia" w:eastAsiaTheme="minorEastAsia" w:hAnsiTheme="minorEastAsia" w:hint="eastAsia"/>
+          <w:sz w:val="20"/>
+          <w:szCs w:val="20"/>
+        </w:rPr>
+        <w:t>威廉</w:t>
+      </w:r>
       <w:r>
         <w:rPr>
           <w:rFonts w:asciiTheme="minorEastAsia" w:eastAsiaTheme="minorEastAsia" w:hAnsiTheme="minorEastAsia"/>
           <w:sz w:val="20"/>
           <w:szCs w:val="20"/>
         </w:rPr>
-        <w:t>微信公众</w:t>
-      </w:r>
-      <w:proofErr w:type="gramEnd"/>
+        <w:t>·</w:t>
+      </w:r>
+      <w:r>
+        <w:rPr>
+          <w:rFonts w:asciiTheme="minorEastAsia" w:eastAsiaTheme="minorEastAsia" w:hAnsiTheme="minorEastAsia" w:hint="eastAsia"/>
+          <w:sz w:val="20"/>
+          <w:szCs w:val="20"/>
+        </w:rPr>
+        <w:t>莱布尼茨分享了发展出微积分学的荣誉。他也证明了广义二项式定理，提出了</w:t>
+      </w:r>
       <w:r>
         <w:rPr>
           <w:rFonts w:asciiTheme="minorEastAsia" w:eastAsiaTheme="minorEastAsia" w:hAnsiTheme="minorEastAsia"/>
           <w:sz w:val="20"/>
           <w:szCs w:val="20"/>
         </w:rPr>
-        <w:t>平台中获取测试点的环境参数</w:t>
+        <w:t>“</w:t>
       </w:r>
       <w:r>
         <w:rPr>
@@ -3608,11 +3622,352 @@
           <w:sz w:val="20"/>
           <w:szCs w:val="20"/>
         </w:rPr>
-        <w:t>。</w:t>
-      </w:r>
+        <w:t>牛顿法</w:t>
+      </w:r>
+      <w:r>
+        <w:rPr>
+          <w:rFonts w:asciiTheme="minorEastAsia" w:eastAsiaTheme="minorEastAsia" w:hAnsiTheme="minorEastAsia"/>
+          <w:sz w:val="20"/>
+          <w:szCs w:val="20"/>
+        </w:rPr>
+        <w:t>”</w:t>
+      </w:r>
+      <w:r>
+        <w:rPr>
+          <w:rFonts w:asciiTheme="minorEastAsia" w:eastAsiaTheme="minorEastAsia" w:hAnsiTheme="minorEastAsia" w:hint="eastAsia"/>
+          <w:sz w:val="20"/>
+          <w:szCs w:val="20"/>
+        </w:rPr>
+        <w:t>以趋近函数的零点，并为幂级数的研究做出了贡献。</w:t>
+      </w:r>
+    </w:p>
+    <w:p>
+      <w:pPr>
+        <w:pStyle w:val="a7"/>
+        <w:numPr>
+          <w:ilvl w:val="0"/>
+          <w:numId w:val="19"/>
+        </w:numPr>
+        <w:pBdr>
+          <w:left w:val="nil"/>
+        </w:pBdr>
+        <w:rPr>
+          <w:rFonts w:asciiTheme="minorEastAsia" w:eastAsiaTheme="minorEastAsia" w:hAnsiTheme="minorEastAsia"/>
+          <w:sz w:val="20"/>
+          <w:szCs w:val="20"/>
+        </w:rPr>
+      </w:pPr>
+      <w:r>
+        <w:rPr>
+          <w:rFonts w:asciiTheme="minorEastAsia" w:eastAsiaTheme="minorEastAsia" w:hAnsiTheme="minorEastAsia" w:hint="eastAsia"/>
+          <w:sz w:val="20"/>
+          <w:szCs w:val="20"/>
+        </w:rPr>
+        <w:t>在经济学上，牛顿提出金本位制度</w:t>
+      </w:r>
+    </w:p>
+    <w:p>
+      <w:pPr>
+        <w:pBdr>
+          <w:left w:val="nil"/>
+        </w:pBdr>
+        <w:spacing w:beforeLines="20" w:before="48" w:afterLines="20" w:after="48" w:line="276" w:lineRule="auto"/>
+        <w:jc w:val="left"/>
+        <w:rPr>
+          <w:rStyle w:val="Char3"/>
+          <w:rFonts w:ascii="Times New Roman" w:eastAsiaTheme="minorEastAsia" w:hAnsi="Times New Roman" w:cs="Times New Roman" w:hint="eastAsia"/>
+          <w:bCs w:val="0"/>
+          <w:sz w:val="20"/>
+          <w:szCs w:val="20"/>
+          <w:lang w:val="en-US"/>
+        </w:rPr>
+      </w:pPr>
+      <w:r>
+        <w:rPr>
+          <w:rFonts w:ascii="Times New Roman" w:eastAsiaTheme="minorEastAsia"/>
+          <w:b/>
+          <w:bCs/>
+          <w:szCs w:val="22"/>
+        </w:rPr>
+        <w:t>沃尔夫冈</w:t>
+      </w:r>
+      <w:r>
+        <w:rPr>
+          <w:rFonts w:ascii="Times New Roman" w:eastAsiaTheme="minorEastAsia"/>
+          <w:b/>
+          <w:bCs/>
+          <w:szCs w:val="22"/>
+        </w:rPr>
+        <w:t>·</w:t>
+      </w:r>
+      <w:r>
+        <w:rPr>
+          <w:rFonts w:ascii="Times New Roman" w:eastAsiaTheme="minorEastAsia"/>
+          <w:b/>
+          <w:bCs/>
+          <w:szCs w:val="22"/>
+        </w:rPr>
+        <w:t>阿玛多伊斯</w:t>
+      </w:r>
+      <w:r>
+        <w:rPr>
+          <w:rFonts w:ascii="Times New Roman" w:eastAsiaTheme="minorEastAsia"/>
+          <w:b/>
+          <w:bCs/>
+          <w:szCs w:val="22"/>
+        </w:rPr>
+        <w:t>·</w:t>
+      </w:r>
+      <w:r>
+        <w:rPr>
+          <w:rFonts w:ascii="Times New Roman" w:eastAsiaTheme="minorEastAsia"/>
+          <w:b/>
+          <w:bCs/>
+          <w:szCs w:val="22"/>
+        </w:rPr>
+        <w:t>莫扎特</w:t>
+      </w:r>
+      <w:r>
+        <w:rPr>
+          <w:rFonts w:ascii="Times New Roman"/>
+          <w:b/>
+          <w:bCs/>
+          <w:szCs w:val="22"/>
+        </w:rPr>
+        <w:tab/>
+      </w:r>
+    </w:p>
+    <w:p>
+      <w:pPr>
+        <w:pStyle w:val="a7"/>
+        <w:numPr>
+          <w:ilvl w:val="0"/>
+          <w:numId w:val="19"/>
+        </w:numPr>
+        <w:pBdr>
+          <w:left w:val="nil"/>
+        </w:pBdr>
+        <w:rPr>
+          <w:rFonts w:asciiTheme="minorEastAsia" w:eastAsiaTheme="minorEastAsia" w:hAnsiTheme="minorEastAsia"/>
+          <w:sz w:val="20"/>
+          <w:szCs w:val="20"/>
+        </w:rPr>
+      </w:pPr>
+      <w:r>
+        <w:rPr>
+          <w:rFonts w:asciiTheme="minorEastAsia" w:eastAsiaTheme="minorEastAsia" w:hAnsiTheme="minorEastAsia"/>
+          <w:sz w:val="20"/>
+          <w:szCs w:val="20"/>
+        </w:rPr>
+        <w:t>莫扎特留下的重要作品总括当时所有的音乐类型。他谱出的协奏曲、交响曲、奏鸣曲、小夜曲、嬉游曲后来成为古典音乐的主要形式。</w:t>
+      </w:r>
+    </w:p>
+    <w:p>
+      <w:pPr>
+        <w:pBdr>
+          <w:left w:val="nil"/>
+        </w:pBdr>
+        <w:spacing w:beforeLines="20" w:before="48" w:afterLines="20" w:after="48" w:line="276" w:lineRule="auto"/>
+        <w:jc w:val="left"/>
+        <w:rPr>
+          <w:rStyle w:val="Char3"/>
+          <w:rFonts w:ascii="Times New Roman" w:eastAsiaTheme="minorEastAsia" w:hAnsi="Times New Roman" w:cs="Times New Roman" w:hint="eastAsia"/>
+          <w:bCs w:val="0"/>
+          <w:sz w:val="20"/>
+          <w:szCs w:val="20"/>
+          <w:lang w:val="en-US"/>
+        </w:rPr>
+      </w:pPr>
+      <w:r>
+        <w:rPr>
+          <w:rFonts w:ascii="Times New Roman" w:eastAsiaTheme="minorEastAsia"/>
+          <w:b/>
+          <w:bCs/>
+          <w:szCs w:val="22"/>
+        </w:rPr>
+        <w:t>文森特</w:t>
+      </w:r>
+      <w:r>
+        <w:rPr>
+          <w:rFonts w:ascii="Times New Roman" w:eastAsiaTheme="minorEastAsia"/>
+          <w:b/>
+          <w:bCs/>
+          <w:szCs w:val="22"/>
+        </w:rPr>
+        <w:t>·</w:t>
+      </w:r>
+      <w:r>
+        <w:rPr>
+          <w:rFonts w:ascii="Times New Roman" w:eastAsiaTheme="minorEastAsia"/>
+          <w:b/>
+          <w:bCs/>
+          <w:szCs w:val="22"/>
+        </w:rPr>
+        <w:t>威廉</w:t>
+      </w:r>
+      <w:r>
+        <w:rPr>
+          <w:rFonts w:ascii="Times New Roman" w:eastAsiaTheme="minorEastAsia"/>
+          <w:b/>
+          <w:bCs/>
+          <w:szCs w:val="22"/>
+        </w:rPr>
+        <w:t>·</w:t>
+      </w:r>
+      <w:r>
+        <w:rPr>
+          <w:rFonts w:ascii="Times New Roman" w:eastAsiaTheme="minorEastAsia"/>
+          <w:b/>
+          <w:bCs/>
+          <w:szCs w:val="22"/>
+        </w:rPr>
+        <w:t>梵</w:t>
+      </w:r>
+      <w:r>
+        <w:rPr>
+          <w:rFonts w:ascii="Times New Roman" w:eastAsiaTheme="minorEastAsia"/>
+          <w:b/>
+          <w:bCs/>
+          <w:szCs w:val="22"/>
+        </w:rPr>
+        <w:t>·</w:t>
+      </w:r>
+      <w:r>
+        <w:rPr>
+          <w:rFonts w:ascii="Times New Roman" w:eastAsiaTheme="minorEastAsia"/>
+          <w:b/>
+          <w:bCs/>
+          <w:szCs w:val="22"/>
+        </w:rPr>
+        <w:t>高</w:t>
+      </w:r>
+      <w:r>
+        <w:rPr>
+          <w:rFonts w:ascii="Times New Roman"/>
+          <w:b/>
+          <w:bCs/>
+          <w:szCs w:val="22"/>
+        </w:rPr>
+        <w:tab/>
+      </w:r>
+    </w:p>
+    <w:p>
+      <w:pPr>
+        <w:pStyle w:val="a7"/>
+        <w:numPr>
+          <w:ilvl w:val="0"/>
+          <w:numId w:val="19"/>
+        </w:numPr>
+        <w:pBdr>
+          <w:left w:val="nil"/>
+        </w:pBdr>
+        <w:rPr>
+          <w:rFonts w:asciiTheme="minorEastAsia" w:eastAsiaTheme="minorEastAsia" w:hAnsiTheme="minorEastAsia"/>
+          <w:sz w:val="20"/>
+          <w:szCs w:val="20"/>
+        </w:rPr>
+      </w:pPr>
+      <w:r>
+        <w:rPr>
+          <w:rFonts w:asciiTheme="minorEastAsia" w:eastAsiaTheme="minorEastAsia" w:hAnsiTheme="minorEastAsia"/>
+          <w:sz w:val="20"/>
+          <w:szCs w:val="20"/>
+        </w:rPr>
+        <w:t>是后印象主义的先驱，并深深地影响了二十世纪艺术，尤其是野兽派与表现主义。</w:t>
+      </w:r>
+    </w:p>
+    <w:p>
+      <w:pPr>
+        <w:pBdr>
+          <w:left w:val="nil"/>
+        </w:pBdr>
+        <w:spacing w:beforeLines="20" w:before="48" w:afterLines="20" w:after="48" w:line="276" w:lineRule="auto"/>
+        <w:jc w:val="left"/>
+        <w:rPr>
+          <w:rStyle w:val="Char3"/>
+          <w:rFonts w:ascii="Times New Roman" w:eastAsiaTheme="minorEastAsia" w:hAnsi="Times New Roman" w:cs="Times New Roman" w:hint="eastAsia"/>
+          <w:bCs w:val="0"/>
+          <w:sz w:val="20"/>
+          <w:szCs w:val="20"/>
+          <w:lang w:val="en-US"/>
+        </w:rPr>
+      </w:pPr>
+      <w:r>
+        <w:rPr>
+          <w:rFonts w:ascii="Times New Roman" w:eastAsiaTheme="minorEastAsia" w:hint="eastAsia"/>
+          <w:b/>
+          <w:bCs/>
+          <w:szCs w:val="22"/>
+        </w:rPr>
+        <w:t>苏脑</w:t>
+      </w:r>
+      <w:r>
+        <w:rPr>
+          <w:rFonts w:ascii="Times New Roman"/>
+          <w:b/>
+          <w:bCs/>
+          <w:szCs w:val="22"/>
+        </w:rPr>
+        <w:tab/>
+      </w:r>
+    </w:p>
+    <w:p>
+      <w:pPr>
+        <w:pStyle w:val="a7"/>
+        <w:numPr>
+          <w:ilvl w:val="0"/>
+          <w:numId w:val="19"/>
+        </w:numPr>
+        <w:pBdr>
+          <w:left w:val="nil"/>
+        </w:pBdr>
+        <w:rPr>
+          <w:rFonts w:asciiTheme="minorEastAsia" w:eastAsiaTheme="minorEastAsia" w:hAnsiTheme="minorEastAsia"/>
+          <w:sz w:val="20"/>
+          <w:szCs w:val="20"/>
+        </w:rPr>
+      </w:pPr>
+      <w:r>
+        <w:rPr>
+          <w:rFonts w:asciiTheme="minorEastAsia" w:eastAsiaTheme="minorEastAsia" w:hAnsiTheme="minorEastAsia" w:hint="eastAsia"/>
+          <w:sz w:val="20"/>
+          <w:szCs w:val="20"/>
+        </w:rPr>
+        <w:t>踢足球的时候，</w:t>
+      </w:r>
+      <w:r>
+        <w:rPr>
+          <w:rFonts w:asciiTheme="minorEastAsia" w:eastAsiaTheme="minorEastAsia" w:hAnsiTheme="minorEastAsia" w:hint="eastAsia"/>
+          <w:sz w:val="20"/>
+          <w:szCs w:val="20"/>
+        </w:rPr>
+        <w:t>他可以把我过的怀疑人生。</w:t>
+      </w:r>
+      <w:bookmarkStart w:id="0" w:name="_GoBack"/>
+      <w:bookmarkEnd w:id="0"/>
+    </w:p>
+    <w:p>
+      <w:pPr>
+        <w:pStyle w:val="a7"/>
+        <w:ind w:left="420" w:firstLine="0"/>
+        <w:rPr>
+          <w:rFonts w:asciiTheme="minorEastAsia" w:eastAsiaTheme="minorEastAsia" w:hAnsiTheme="minorEastAsia"/>
+          <w:sz w:val="20"/>
+          <w:szCs w:val="20"/>
+        </w:rPr>
+      </w:pPr>
+    </w:p>
+    <w:p>
+      <w:pPr>
+        <w:rPr>
+          <w:rFonts w:asciiTheme="minorEastAsia" w:eastAsiaTheme="minorEastAsia" w:hAnsiTheme="minorEastAsia"/>
+          <w:sz w:val="20"/>
+          <w:szCs w:val="20"/>
+        </w:rPr>
+      </w:pPr>
     </w:p>
     <w:sectPr>
-      <w:headerReference w:type="default" r:id="rId9"/>
+      <w:headerReference w:type="default" r:id="rId10"/>
       <w:pgSz w:w="11900" w:h="16840"/>
       <w:pgMar w:top="1440" w:right="701" w:bottom="1440" w:left="709" w:header="851" w:footer="992" w:gutter="0"/>
       <w:cols w:space="720"/>
@@ -3622,7 +3977,7 @@
 </file>
 
 <file path=word/endnotes.xml><?xml version="1.0" encoding="utf-8"?>
-<w:endnotes xmlns:wpc="http://schemas.microsoft.com/office/word/2010/wordprocessingCanvas" xmlns:mc="http://schemas.openxmlformats.org/markup-compatibility/2006" xmlns:o="urn:schemas-microsoft-com:office:office" xmlns:r="http://schemas.openxmlformats.org/officeDocument/2006/relationships" xmlns:m="http://schemas.openxmlformats.org/officeDocument/2006/math" xmlns:v="urn:schemas-microsoft-com:vml" xmlns:wp14="http://schemas.microsoft.com/office/word/2010/wordprocessingDrawing" xmlns:wp="http://schemas.openxmlformats.org/drawingml/2006/wordprocessingDrawing" xmlns:w10="urn:schemas-microsoft-com:office:word" xmlns:w="http://schemas.openxmlformats.org/wordprocessingml/2006/main" xmlns:w14="http://schemas.microsoft.com/office/word/2010/wordml" xmlns:w15="http://schemas.microsoft.com/office/word/2012/wordml" xmlns:wpg="http://schemas.microsoft.com/office/word/2010/wordprocessingGroup" xmlns:wpi="http://schemas.microsoft.com/office/word/2010/wordprocessingInk" xmlns:wne="http://schemas.microsoft.com/office/word/2006/wordml" xmlns:wps="http://schemas.microsoft.com/office/word/2010/wordprocessingShape" mc:Ignorable="w14 w15 wp14">
+<w:endnotes xmlns:wpc="http://schemas.microsoft.com/office/word/2010/wordprocessingCanvas" xmlns:mc="http://schemas.openxmlformats.org/markup-compatibility/2006" xmlns:o="urn:schemas-microsoft-com:office:office" xmlns:r="http://schemas.openxmlformats.org/officeDocument/2006/relationships" xmlns:m="http://schemas.openxmlformats.org/officeDocument/2006/math" xmlns:v="urn:schemas-microsoft-com:vml" xmlns:wp14="http://schemas.microsoft.com/office/word/2010/wordprocessingDrawing" xmlns:wp="http://schemas.openxmlformats.org/drawingml/2006/wordprocessingDrawing" xmlns:w10="urn:schemas-microsoft-com:office:word" xmlns:w="http://schemas.openxmlformats.org/wordprocessingml/2006/main" xmlns:w14="http://schemas.microsoft.com/office/word/2010/wordml" xmlns:wpg="http://schemas.microsoft.com/office/word/2010/wordprocessingGroup" xmlns:wpi="http://schemas.microsoft.com/office/word/2010/wordprocessingInk" xmlns:wne="http://schemas.microsoft.com/office/word/2006/wordml" xmlns:wps="http://schemas.microsoft.com/office/word/2010/wordprocessingShape" mc:Ignorable="w14 wp14">
   <w:endnote w:type="separator" w:id="-1">
     <w:p>
       <w:r>
@@ -3641,7 +3996,7 @@
 </file>
 
 <file path=word/footnotes.xml><?xml version="1.0" encoding="utf-8"?>
-<w:footnotes xmlns:wpc="http://schemas.microsoft.com/office/word/2010/wordprocessingCanvas" xmlns:mc="http://schemas.openxmlformats.org/markup-compatibility/2006" xmlns:o="urn:schemas-microsoft-com:office:office" xmlns:r="http://schemas.openxmlformats.org/officeDocument/2006/relationships" xmlns:m="http://schemas.openxmlformats.org/officeDocument/2006/math" xmlns:v="urn:schemas-microsoft-com:vml" xmlns:wp14="http://schemas.microsoft.com/office/word/2010/wordprocessingDrawing" xmlns:wp="http://schemas.openxmlformats.org/drawingml/2006/wordprocessingDrawing" xmlns:w10="urn:schemas-microsoft-com:office:word" xmlns:w="http://schemas.openxmlformats.org/wordprocessingml/2006/main" xmlns:w14="http://schemas.microsoft.com/office/word/2010/wordml" xmlns:w15="http://schemas.microsoft.com/office/word/2012/wordml" xmlns:wpg="http://schemas.microsoft.com/office/word/2010/wordprocessingGroup" xmlns:wpi="http://schemas.microsoft.com/office/word/2010/wordprocessingInk" xmlns:wne="http://schemas.microsoft.com/office/word/2006/wordml" xmlns:wps="http://schemas.microsoft.com/office/word/2010/wordprocessingShape" mc:Ignorable="w14 w15 wp14">
+<w:footnotes xmlns:wpc="http://schemas.microsoft.com/office/word/2010/wordprocessingCanvas" xmlns:mc="http://schemas.openxmlformats.org/markup-compatibility/2006" xmlns:o="urn:schemas-microsoft-com:office:office" xmlns:r="http://schemas.openxmlformats.org/officeDocument/2006/relationships" xmlns:m="http://schemas.openxmlformats.org/officeDocument/2006/math" xmlns:v="urn:schemas-microsoft-com:vml" xmlns:wp14="http://schemas.microsoft.com/office/word/2010/wordprocessingDrawing" xmlns:wp="http://schemas.openxmlformats.org/drawingml/2006/wordprocessingDrawing" xmlns:w10="urn:schemas-microsoft-com:office:word" xmlns:w="http://schemas.openxmlformats.org/wordprocessingml/2006/main" xmlns:w14="http://schemas.microsoft.com/office/word/2010/wordml" xmlns:wpg="http://schemas.microsoft.com/office/word/2010/wordprocessingGroup" xmlns:wpi="http://schemas.microsoft.com/office/word/2010/wordprocessingInk" xmlns:wne="http://schemas.microsoft.com/office/word/2006/wordml" xmlns:wps="http://schemas.microsoft.com/office/word/2010/wordprocessingShape" mc:Ignorable="w14 wp14">
   <w:footnote w:type="separator" w:id="-1">
     <w:p>
       <w:r>
@@ -3660,7 +4015,7 @@
 </file>
 
 <file path=word/header1.xml><?xml version="1.0" encoding="utf-8"?>
-<w:hdr xmlns:wpc="http://schemas.microsoft.com/office/word/2010/wordprocessingCanvas" xmlns:mc="http://schemas.openxmlformats.org/markup-compatibility/2006" xmlns:o="urn:schemas-microsoft-com:office:office" xmlns:r="http://schemas.openxmlformats.org/officeDocument/2006/relationships" xmlns:m="http://schemas.openxmlformats.org/officeDocument/2006/math" xmlns:v="urn:schemas-microsoft-com:vml" xmlns:wp14="http://schemas.microsoft.com/office/word/2010/wordprocessingDrawing" xmlns:wp="http://schemas.openxmlformats.org/drawingml/2006/wordprocessingDrawing" xmlns:w10="urn:schemas-microsoft-com:office:word" xmlns:w="http://schemas.openxmlformats.org/wordprocessingml/2006/main" xmlns:w14="http://schemas.microsoft.com/office/word/2010/wordml" xmlns:w15="http://schemas.microsoft.com/office/word/2012/wordml" xmlns:wpg="http://schemas.microsoft.com/office/word/2010/wordprocessingGroup" xmlns:wpi="http://schemas.microsoft.com/office/word/2010/wordprocessingInk" xmlns:wne="http://schemas.microsoft.com/office/word/2006/wordml" xmlns:wps="http://schemas.microsoft.com/office/word/2010/wordprocessingShape" mc:Ignorable="w14 w15 wp14">
+<w:hdr xmlns:wpc="http://schemas.microsoft.com/office/word/2010/wordprocessingCanvas" xmlns:mc="http://schemas.openxmlformats.org/markup-compatibility/2006" xmlns:o="urn:schemas-microsoft-com:office:office" xmlns:r="http://schemas.openxmlformats.org/officeDocument/2006/relationships" xmlns:m="http://schemas.openxmlformats.org/officeDocument/2006/math" xmlns:v="urn:schemas-microsoft-com:vml" xmlns:wp14="http://schemas.microsoft.com/office/word/2010/wordprocessingDrawing" xmlns:wp="http://schemas.openxmlformats.org/drawingml/2006/wordprocessingDrawing" xmlns:w10="urn:schemas-microsoft-com:office:word" xmlns:w="http://schemas.openxmlformats.org/wordprocessingml/2006/main" xmlns:w14="http://schemas.microsoft.com/office/word/2010/wordml" xmlns:wpg="http://schemas.microsoft.com/office/word/2010/wordprocessingGroup" xmlns:wpi="http://schemas.microsoft.com/office/word/2010/wordprocessingInk" xmlns:wne="http://schemas.microsoft.com/office/word/2006/wordml" xmlns:wps="http://schemas.microsoft.com/office/word/2010/wordprocessingShape" mc:Ignorable="w14 wp14">
   <w:p>
     <w:pPr>
       <w:pStyle w:val="a8"/>
@@ -3698,8 +4053,8 @@
 </file>
 
 <file path=word/numbering.xml><?xml version="1.0" encoding="utf-8"?>
-<w:numbering xmlns:wpc="http://schemas.microsoft.com/office/word/2010/wordprocessingCanvas" xmlns:mc="http://schemas.openxmlformats.org/markup-compatibility/2006" xmlns:o="urn:schemas-microsoft-com:office:office" xmlns:r="http://schemas.openxmlformats.org/officeDocument/2006/relationships" xmlns:m="http://schemas.openxmlformats.org/officeDocument/2006/math" xmlns:v="urn:schemas-microsoft-com:vml" xmlns:wp14="http://schemas.microsoft.com/office/word/2010/wordprocessingDrawing" xmlns:wp="http://schemas.openxmlformats.org/drawingml/2006/wordprocessingDrawing" xmlns:w10="urn:schemas-microsoft-com:office:word" xmlns:w="http://schemas.openxmlformats.org/wordprocessingml/2006/main" xmlns:w14="http://schemas.microsoft.com/office/word/2010/wordml" xmlns:w15="http://schemas.microsoft.com/office/word/2012/wordml" xmlns:wpg="http://schemas.microsoft.com/office/word/2010/wordprocessingGroup" xmlns:wpi="http://schemas.microsoft.com/office/word/2010/wordprocessingInk" xmlns:wne="http://schemas.microsoft.com/office/word/2006/wordml" xmlns:wps="http://schemas.microsoft.com/office/word/2010/wordprocessingShape" mc:Ignorable="w14 w15 wp14">
-  <w:abstractNum w:abstractNumId="0" w15:restartNumberingAfterBreak="0">
+<w:numbering xmlns:wpc="http://schemas.microsoft.com/office/word/2010/wordprocessingCanvas" xmlns:mc="http://schemas.openxmlformats.org/markup-compatibility/2006" xmlns:o="urn:schemas-microsoft-com:office:office" xmlns:r="http://schemas.openxmlformats.org/officeDocument/2006/relationships" xmlns:m="http://schemas.openxmlformats.org/officeDocument/2006/math" xmlns:v="urn:schemas-microsoft-com:vml" xmlns:wp14="http://schemas.microsoft.com/office/word/2010/wordprocessingDrawing" xmlns:wp="http://schemas.openxmlformats.org/drawingml/2006/wordprocessingDrawing" xmlns:w10="urn:schemas-microsoft-com:office:word" xmlns:w="http://schemas.openxmlformats.org/wordprocessingml/2006/main" xmlns:w14="http://schemas.microsoft.com/office/word/2010/wordml" xmlns:wpg="http://schemas.microsoft.com/office/word/2010/wordprocessingGroup" xmlns:wpi="http://schemas.microsoft.com/office/word/2010/wordprocessingInk" xmlns:wne="http://schemas.microsoft.com/office/word/2006/wordml" xmlns:wps="http://schemas.microsoft.com/office/word/2010/wordprocessingShape" mc:Ignorable="w14 wp14">
+  <w:abstractNum w:abstractNumId="0">
     <w:nsid w:val="05B938D6"/>
     <w:multiLevelType w:val="hybridMultilevel"/>
     <w:tmpl w:val="470AB3E4"/>
@@ -3812,7 +4167,7 @@
       </w:rPr>
     </w:lvl>
   </w:abstractNum>
-  <w:abstractNum w:abstractNumId="1" w15:restartNumberingAfterBreak="0">
+  <w:abstractNum w:abstractNumId="1">
     <w:nsid w:val="13375CA2"/>
     <w:multiLevelType w:val="hybridMultilevel"/>
     <w:tmpl w:val="4CC243D6"/>
@@ -3926,7 +4281,7 @@
       </w:rPr>
     </w:lvl>
   </w:abstractNum>
-  <w:abstractNum w:abstractNumId="2" w15:restartNumberingAfterBreak="0">
+  <w:abstractNum w:abstractNumId="2">
     <w:nsid w:val="1B512790"/>
     <w:multiLevelType w:val="hybridMultilevel"/>
     <w:tmpl w:val="BB2650FE"/>
@@ -4040,7 +4395,7 @@
       </w:rPr>
     </w:lvl>
   </w:abstractNum>
-  <w:abstractNum w:abstractNumId="3" w15:restartNumberingAfterBreak="0">
+  <w:abstractNum w:abstractNumId="3">
     <w:nsid w:val="1EF71C26"/>
     <w:multiLevelType w:val="hybridMultilevel"/>
     <w:tmpl w:val="15A0EFFA"/>
@@ -4153,7 +4508,7 @@
       </w:rPr>
     </w:lvl>
   </w:abstractNum>
-  <w:abstractNum w:abstractNumId="4" w15:restartNumberingAfterBreak="0">
+  <w:abstractNum w:abstractNumId="4">
     <w:nsid w:val="1FDE3ABB"/>
     <w:multiLevelType w:val="multilevel"/>
     <w:tmpl w:val="BCCEDA9E"/>
@@ -4256,7 +4611,7 @@
       </w:rPr>
     </w:lvl>
   </w:abstractNum>
-  <w:abstractNum w:abstractNumId="5" w15:restartNumberingAfterBreak="0">
+  <w:abstractNum w:abstractNumId="5">
     <w:nsid w:val="25F432C2"/>
     <w:multiLevelType w:val="multilevel"/>
     <w:tmpl w:val="FA984D34"/>
@@ -4433,7 +4788,7 @@
       </w:rPr>
     </w:lvl>
   </w:abstractNum>
-  <w:abstractNum w:abstractNumId="6" w15:restartNumberingAfterBreak="0">
+  <w:abstractNum w:abstractNumId="6">
     <w:nsid w:val="2F8B2797"/>
     <w:multiLevelType w:val="multilevel"/>
     <w:tmpl w:val="17EE5E9E"/>
@@ -4600,7 +4955,7 @@
       </w:rPr>
     </w:lvl>
   </w:abstractNum>
-  <w:abstractNum w:abstractNumId="7" w15:restartNumberingAfterBreak="0">
+  <w:abstractNum w:abstractNumId="7">
     <w:nsid w:val="32DA0779"/>
     <w:multiLevelType w:val="hybridMultilevel"/>
     <w:tmpl w:val="DE840066"/>
@@ -4714,7 +5069,7 @@
       </w:rPr>
     </w:lvl>
   </w:abstractNum>
-  <w:abstractNum w:abstractNumId="8" w15:restartNumberingAfterBreak="0">
+  <w:abstractNum w:abstractNumId="8">
     <w:nsid w:val="33784810"/>
     <w:multiLevelType w:val="hybridMultilevel"/>
     <w:tmpl w:val="5128D7EE"/>
@@ -4828,7 +5183,7 @@
       </w:rPr>
     </w:lvl>
   </w:abstractNum>
-  <w:abstractNum w:abstractNumId="9" w15:restartNumberingAfterBreak="0">
+  <w:abstractNum w:abstractNumId="9">
     <w:nsid w:val="33D542D6"/>
     <w:multiLevelType w:val="multilevel"/>
     <w:tmpl w:val="D108A28A"/>
@@ -4978,7 +5333,7 @@
       </w:rPr>
     </w:lvl>
   </w:abstractNum>
-  <w:abstractNum w:abstractNumId="10" w15:restartNumberingAfterBreak="0">
+  <w:abstractNum w:abstractNumId="10">
     <w:nsid w:val="35D02B98"/>
     <w:multiLevelType w:val="hybridMultilevel"/>
     <w:tmpl w:val="CA64F5A4"/>
@@ -5092,7 +5447,7 @@
       </w:rPr>
     </w:lvl>
   </w:abstractNum>
-  <w:abstractNum w:abstractNumId="11" w15:restartNumberingAfterBreak="0">
+  <w:abstractNum w:abstractNumId="11">
     <w:nsid w:val="3B9F07E5"/>
     <w:multiLevelType w:val="multilevel"/>
     <w:tmpl w:val="0B24A930"/>
@@ -5259,7 +5614,7 @@
       </w:rPr>
     </w:lvl>
   </w:abstractNum>
-  <w:abstractNum w:abstractNumId="12" w15:restartNumberingAfterBreak="0">
+  <w:abstractNum w:abstractNumId="12">
     <w:nsid w:val="3D19285C"/>
     <w:multiLevelType w:val="multilevel"/>
     <w:tmpl w:val="35C4EC80"/>
@@ -5362,7 +5717,7 @@
       </w:rPr>
     </w:lvl>
   </w:abstractNum>
-  <w:abstractNum w:abstractNumId="13" w15:restartNumberingAfterBreak="0">
+  <w:abstractNum w:abstractNumId="13">
     <w:nsid w:val="41010A00"/>
     <w:multiLevelType w:val="multilevel"/>
     <w:tmpl w:val="A462CBB4"/>
@@ -5511,7 +5866,7 @@
       </w:rPr>
     </w:lvl>
   </w:abstractNum>
-  <w:abstractNum w:abstractNumId="14" w15:restartNumberingAfterBreak="0">
+  <w:abstractNum w:abstractNumId="14">
     <w:nsid w:val="44BD5AE3"/>
     <w:multiLevelType w:val="hybridMultilevel"/>
     <w:tmpl w:val="02F01FE8"/>
@@ -5624,7 +5979,7 @@
       </w:rPr>
     </w:lvl>
   </w:abstractNum>
-  <w:abstractNum w:abstractNumId="15" w15:restartNumberingAfterBreak="0">
+  <w:abstractNum w:abstractNumId="15">
     <w:nsid w:val="48DA1DB6"/>
     <w:multiLevelType w:val="multilevel"/>
     <w:tmpl w:val="A1082462"/>
@@ -5773,7 +6128,7 @@
       </w:rPr>
     </w:lvl>
   </w:abstractNum>
-  <w:abstractNum w:abstractNumId="16" w15:restartNumberingAfterBreak="0">
+  <w:abstractNum w:abstractNumId="16">
     <w:nsid w:val="4EBE12F4"/>
     <w:multiLevelType w:val="multilevel"/>
     <w:tmpl w:val="50B0D23E"/>
@@ -5942,7 +6297,7 @@
       </w:rPr>
     </w:lvl>
   </w:abstractNum>
-  <w:abstractNum w:abstractNumId="17" w15:restartNumberingAfterBreak="0">
+  <w:abstractNum w:abstractNumId="17">
     <w:nsid w:val="510D305B"/>
     <w:multiLevelType w:val="multilevel"/>
     <w:tmpl w:val="A74CB3A6"/>
@@ -6045,7 +6400,7 @@
       </w:rPr>
     </w:lvl>
   </w:abstractNum>
-  <w:abstractNum w:abstractNumId="18" w15:restartNumberingAfterBreak="0">
+  <w:abstractNum w:abstractNumId="18">
     <w:nsid w:val="562D422E"/>
     <w:multiLevelType w:val="multilevel"/>
     <w:tmpl w:val="4170C2DC"/>
@@ -6212,7 +6567,7 @@
       </w:rPr>
     </w:lvl>
   </w:abstractNum>
-  <w:abstractNum w:abstractNumId="19" w15:restartNumberingAfterBreak="0">
+  <w:abstractNum w:abstractNumId="19">
     <w:nsid w:val="5BDE0A61"/>
     <w:multiLevelType w:val="multilevel"/>
     <w:tmpl w:val="AA7496B0"/>
@@ -6379,7 +6734,7 @@
       </w:rPr>
     </w:lvl>
   </w:abstractNum>
-  <w:abstractNum w:abstractNumId="20" w15:restartNumberingAfterBreak="0">
+  <w:abstractNum w:abstractNumId="20">
     <w:nsid w:val="5E97115C"/>
     <w:multiLevelType w:val="multilevel"/>
     <w:tmpl w:val="3056D98A"/>
@@ -6556,7 +6911,7 @@
       </w:rPr>
     </w:lvl>
   </w:abstractNum>
-  <w:abstractNum w:abstractNumId="21" w15:restartNumberingAfterBreak="0">
+  <w:abstractNum w:abstractNumId="21">
     <w:nsid w:val="66ED64AD"/>
     <w:multiLevelType w:val="hybridMultilevel"/>
     <w:tmpl w:val="80F825F6"/>
@@ -6670,7 +7025,7 @@
       </w:rPr>
     </w:lvl>
   </w:abstractNum>
-  <w:abstractNum w:abstractNumId="22" w15:restartNumberingAfterBreak="0">
+  <w:abstractNum w:abstractNumId="22">
     <w:nsid w:val="67725F5B"/>
     <w:multiLevelType w:val="multilevel"/>
     <w:tmpl w:val="CC94E104"/>
@@ -6819,7 +7174,7 @@
       </w:rPr>
     </w:lvl>
   </w:abstractNum>
-  <w:abstractNum w:abstractNumId="23" w15:restartNumberingAfterBreak="0">
+  <w:abstractNum w:abstractNumId="23">
     <w:nsid w:val="6A244339"/>
     <w:multiLevelType w:val="hybridMultilevel"/>
     <w:tmpl w:val="58841BA2"/>
@@ -6933,7 +7288,7 @@
       </w:rPr>
     </w:lvl>
   </w:abstractNum>
-  <w:abstractNum w:abstractNumId="24" w15:restartNumberingAfterBreak="0">
+  <w:abstractNum w:abstractNumId="24">
     <w:nsid w:val="6AF207BB"/>
     <w:multiLevelType w:val="hybridMultilevel"/>
     <w:tmpl w:val="94C0F6F2"/>
@@ -7046,7 +7401,7 @@
       </w:rPr>
     </w:lvl>
   </w:abstractNum>
-  <w:abstractNum w:abstractNumId="25" w15:restartNumberingAfterBreak="0">
+  <w:abstractNum w:abstractNumId="25">
     <w:nsid w:val="6EF32998"/>
     <w:multiLevelType w:val="hybridMultilevel"/>
     <w:tmpl w:val="3ABEFB96"/>
@@ -7160,7 +7515,7 @@
       </w:rPr>
     </w:lvl>
   </w:abstractNum>
-  <w:abstractNum w:abstractNumId="26" w15:restartNumberingAfterBreak="0">
+  <w:abstractNum w:abstractNumId="26">
     <w:nsid w:val="707C23C8"/>
     <w:multiLevelType w:val="multilevel"/>
     <w:tmpl w:val="E25454D6"/>
@@ -7327,7 +7682,7 @@
       </w:rPr>
     </w:lvl>
   </w:abstractNum>
-  <w:abstractNum w:abstractNumId="27" w15:restartNumberingAfterBreak="0">
+  <w:abstractNum w:abstractNumId="27">
     <w:nsid w:val="72DC2FA9"/>
     <w:multiLevelType w:val="multilevel"/>
     <w:tmpl w:val="256ABEFE"/>
@@ -7494,7 +7849,7 @@
       </w:rPr>
     </w:lvl>
   </w:abstractNum>
-  <w:abstractNum w:abstractNumId="28" w15:restartNumberingAfterBreak="0">
+  <w:abstractNum w:abstractNumId="28">
     <w:nsid w:val="739D2823"/>
     <w:multiLevelType w:val="hybridMultilevel"/>
     <w:tmpl w:val="0A4A1E9E"/>
@@ -7607,7 +7962,7 @@
       </w:rPr>
     </w:lvl>
   </w:abstractNum>
-  <w:abstractNum w:abstractNumId="29" w15:restartNumberingAfterBreak="0">
+  <w:abstractNum w:abstractNumId="29">
     <w:nsid w:val="7412238A"/>
     <w:multiLevelType w:val="hybridMultilevel"/>
     <w:tmpl w:val="E190F194"/>
@@ -7721,7 +8076,7 @@
       </w:rPr>
     </w:lvl>
   </w:abstractNum>
-  <w:abstractNum w:abstractNumId="30" w15:restartNumberingAfterBreak="0">
+  <w:abstractNum w:abstractNumId="30">
     <w:nsid w:val="76C363B4"/>
     <w:multiLevelType w:val="multilevel"/>
     <w:tmpl w:val="64FC7AD8"/>
@@ -7897,7 +8252,7 @@
       </w:rPr>
     </w:lvl>
   </w:abstractNum>
-  <w:abstractNum w:abstractNumId="31" w15:restartNumberingAfterBreak="0">
+  <w:abstractNum w:abstractNumId="31">
     <w:nsid w:val="78982CC4"/>
     <w:multiLevelType w:val="hybridMultilevel"/>
     <w:tmpl w:val="2C3C7CDC"/>
@@ -8011,7 +8366,7 @@
       </w:rPr>
     </w:lvl>
   </w:abstractNum>
-  <w:abstractNum w:abstractNumId="32" w15:restartNumberingAfterBreak="0">
+  <w:abstractNum w:abstractNumId="32">
     <w:nsid w:val="7C0350F8"/>
     <w:multiLevelType w:val="hybridMultilevel"/>
     <w:tmpl w:val="EB0CDB22"/>
@@ -8124,7 +8479,7 @@
       </w:rPr>
     </w:lvl>
   </w:abstractNum>
-  <w:abstractNum w:abstractNumId="33" w15:restartNumberingAfterBreak="0">
+  <w:abstractNum w:abstractNumId="33">
     <w:nsid w:val="7C4D6960"/>
     <w:multiLevelType w:val="hybridMultilevel"/>
     <w:tmpl w:val="B5400344"/>
@@ -8237,7 +8592,7 @@
       </w:rPr>
     </w:lvl>
   </w:abstractNum>
-  <w:abstractNum w:abstractNumId="34" w15:restartNumberingAfterBreak="0">
+  <w:abstractNum w:abstractNumId="34">
     <w:nsid w:val="7F0A70CC"/>
     <w:multiLevelType w:val="hybridMultilevel"/>
     <w:tmpl w:val="B958188E"/>
@@ -8463,7 +8818,7 @@
 </file>
 
 <file path=word/styles.xml><?xml version="1.0" encoding="utf-8"?>
-<w:styles xmlns:mc="http://schemas.openxmlformats.org/markup-compatibility/2006" xmlns:r="http://schemas.openxmlformats.org/officeDocument/2006/relationships" xmlns:w="http://schemas.openxmlformats.org/wordprocessingml/2006/main" xmlns:w14="http://schemas.microsoft.com/office/word/2010/wordml" xmlns:w15="http://schemas.microsoft.com/office/word/2012/wordml" mc:Ignorable="w14 w15">
+<w:styles xmlns:mc="http://schemas.openxmlformats.org/markup-compatibility/2006" xmlns:r="http://schemas.openxmlformats.org/officeDocument/2006/relationships" xmlns:w="http://schemas.openxmlformats.org/wordprocessingml/2006/main" xmlns:w14="http://schemas.microsoft.com/office/word/2010/wordml" mc:Ignorable="w14">
   <w:docDefaults>
     <w:rPrDefault>
       <w:rPr>
@@ -8485,378 +8840,825 @@
       </w:pPr>
     </w:pPrDefault>
   </w:docDefaults>
-  <w:latentStyles w:defLockedState="0" w:defUIPriority="99" w:defSemiHidden="0" w:defUnhideWhenUsed="0" w:defQFormat="0" w:count="371">
-    <w:lsdException w:name="Normal" w:uiPriority="0" w:qFormat="1"/>
-    <w:lsdException w:name="heading 1" w:uiPriority="9" w:qFormat="1"/>
-    <w:lsdException w:name="heading 2" w:semiHidden="1" w:uiPriority="9" w:unhideWhenUsed="1" w:qFormat="1"/>
-    <w:lsdException w:name="heading 3" w:semiHidden="1" w:uiPriority="9" w:unhideWhenUsed="1" w:qFormat="1"/>
-    <w:lsdException w:name="heading 4" w:semiHidden="1" w:uiPriority="9" w:unhideWhenUsed="1" w:qFormat="1"/>
-    <w:lsdException w:name="heading 5" w:semiHidden="1" w:uiPriority="9" w:unhideWhenUsed="1" w:qFormat="1"/>
-    <w:lsdException w:name="heading 6" w:semiHidden="1" w:uiPriority="9" w:unhideWhenUsed="1" w:qFormat="1"/>
-    <w:lsdException w:name="heading 7" w:semiHidden="1" w:uiPriority="9" w:unhideWhenUsed="1" w:qFormat="1"/>
-    <w:lsdException w:name="heading 8" w:semiHidden="1" w:uiPriority="9" w:unhideWhenUsed="1" w:qFormat="1"/>
-    <w:lsdException w:name="heading 9" w:semiHidden="1" w:uiPriority="9" w:unhideWhenUsed="1" w:qFormat="1"/>
-    <w:lsdException w:name="index 1" w:semiHidden="1" w:unhideWhenUsed="1"/>
-    <w:lsdException w:name="index 2" w:semiHidden="1" w:unhideWhenUsed="1"/>
-    <w:lsdException w:name="index 3" w:semiHidden="1" w:unhideWhenUsed="1"/>
-    <w:lsdException w:name="index 4" w:semiHidden="1" w:unhideWhenUsed="1"/>
-    <w:lsdException w:name="index 5" w:semiHidden="1" w:unhideWhenUsed="1"/>
-    <w:lsdException w:name="index 6" w:semiHidden="1" w:unhideWhenUsed="1"/>
-    <w:lsdException w:name="index 7" w:semiHidden="1" w:unhideWhenUsed="1"/>
-    <w:lsdException w:name="index 8" w:semiHidden="1" w:unhideWhenUsed="1"/>
-    <w:lsdException w:name="index 9" w:semiHidden="1" w:unhideWhenUsed="1"/>
-    <w:lsdException w:name="toc 1" w:semiHidden="1" w:uiPriority="39" w:unhideWhenUsed="1"/>
-    <w:lsdException w:name="toc 2" w:semiHidden="1" w:uiPriority="39" w:unhideWhenUsed="1"/>
-    <w:lsdException w:name="toc 3" w:semiHidden="1" w:uiPriority="39" w:unhideWhenUsed="1"/>
-    <w:lsdException w:name="toc 4" w:semiHidden="1" w:uiPriority="39" w:unhideWhenUsed="1"/>
-    <w:lsdException w:name="toc 5" w:semiHidden="1" w:uiPriority="39" w:unhideWhenUsed="1"/>
-    <w:lsdException w:name="toc 6" w:semiHidden="1" w:uiPriority="39" w:unhideWhenUsed="1"/>
-    <w:lsdException w:name="toc 7" w:semiHidden="1" w:uiPriority="39" w:unhideWhenUsed="1"/>
-    <w:lsdException w:name="toc 8" w:semiHidden="1" w:uiPriority="39" w:unhideWhenUsed="1"/>
-    <w:lsdException w:name="toc 9" w:semiHidden="1" w:uiPriority="39" w:unhideWhenUsed="1"/>
-    <w:lsdException w:name="Normal Indent" w:semiHidden="1" w:unhideWhenUsed="1"/>
-    <w:lsdException w:name="footnote text" w:semiHidden="1" w:unhideWhenUsed="1"/>
-    <w:lsdException w:name="annotation text" w:semiHidden="1" w:unhideWhenUsed="1"/>
-    <w:lsdException w:name="header" w:semiHidden="1" w:unhideWhenUsed="1"/>
-    <w:lsdException w:name="footer" w:semiHidden="1" w:unhideWhenUsed="1"/>
-    <w:lsdException w:name="index heading" w:semiHidden="1" w:unhideWhenUsed="1"/>
-    <w:lsdException w:name="caption" w:semiHidden="1" w:uiPriority="35" w:unhideWhenUsed="1" w:qFormat="1"/>
-    <w:lsdException w:name="table of figures" w:semiHidden="1" w:unhideWhenUsed="1"/>
-    <w:lsdException w:name="envelope address" w:semiHidden="1" w:unhideWhenUsed="1"/>
-    <w:lsdException w:name="envelope return" w:semiHidden="1" w:unhideWhenUsed="1"/>
-    <w:lsdException w:name="footnote reference" w:semiHidden="1" w:unhideWhenUsed="1"/>
-    <w:lsdException w:name="annotation reference" w:semiHidden="1" w:unhideWhenUsed="1"/>
-    <w:lsdException w:name="line number" w:semiHidden="1" w:unhideWhenUsed="1"/>
-    <w:lsdException w:name="page number" w:semiHidden="1" w:unhideWhenUsed="1"/>
-    <w:lsdException w:name="endnote reference" w:semiHidden="1" w:unhideWhenUsed="1"/>
-    <w:lsdException w:name="endnote text" w:semiHidden="1" w:unhideWhenUsed="1"/>
-    <w:lsdException w:name="table of authorities" w:semiHidden="1" w:unhideWhenUsed="1"/>
-    <w:lsdException w:name="macro" w:semiHidden="1" w:unhideWhenUsed="1"/>
-    <w:lsdException w:name="toa heading" w:semiHidden="1" w:unhideWhenUsed="1"/>
-    <w:lsdException w:name="List" w:semiHidden="1" w:unhideWhenUsed="1"/>
-    <w:lsdException w:name="List Bullet" w:semiHidden="1" w:unhideWhenUsed="1"/>
-    <w:lsdException w:name="List Number" w:semiHidden="1" w:unhideWhenUsed="1"/>
-    <w:lsdException w:name="List 2" w:semiHidden="1" w:unhideWhenUsed="1"/>
-    <w:lsdException w:name="List 3" w:semiHidden="1" w:unhideWhenUsed="1"/>
-    <w:lsdException w:name="List 4" w:semiHidden="1" w:unhideWhenUsed="1"/>
-    <w:lsdException w:name="List 5" w:semiHidden="1" w:unhideWhenUsed="1"/>
-    <w:lsdException w:name="List Bullet 2" w:semiHidden="1" w:unhideWhenUsed="1"/>
-    <w:lsdException w:name="List Bullet 3" w:semiHidden="1" w:unhideWhenUsed="1"/>
-    <w:lsdException w:name="List Bullet 4" w:semiHidden="1" w:unhideWhenUsed="1"/>
-    <w:lsdException w:name="List Bullet 5" w:semiHidden="1" w:unhideWhenUsed="1"/>
-    <w:lsdException w:name="List Number 2" w:semiHidden="1" w:unhideWhenUsed="1"/>
-    <w:lsdException w:name="List Number 3" w:semiHidden="1" w:unhideWhenUsed="1"/>
-    <w:lsdException w:name="List Number 4" w:semiHidden="1" w:unhideWhenUsed="1"/>
-    <w:lsdException w:name="List Number 5" w:semiHidden="1" w:unhideWhenUsed="1"/>
-    <w:lsdException w:name="Title" w:uiPriority="10" w:qFormat="1"/>
-    <w:lsdException w:name="Closing" w:semiHidden="1" w:unhideWhenUsed="1"/>
-    <w:lsdException w:name="Signature" w:semiHidden="1" w:unhideWhenUsed="1"/>
-    <w:lsdException w:name="Default Paragraph Font" w:semiHidden="1" w:uiPriority="1" w:unhideWhenUsed="1"/>
-    <w:lsdException w:name="Body Text" w:semiHidden="1" w:unhideWhenUsed="1"/>
-    <w:lsdException w:name="Body Text Indent" w:semiHidden="1" w:unhideWhenUsed="1"/>
-    <w:lsdException w:name="List Continue" w:semiHidden="1" w:unhideWhenUsed="1"/>
-    <w:lsdException w:name="List Continue 2" w:semiHidden="1" w:unhideWhenUsed="1"/>
-    <w:lsdException w:name="List Continue 3" w:semiHidden="1" w:unhideWhenUsed="1"/>
-    <w:lsdException w:name="List Continue 4" w:semiHidden="1" w:unhideWhenUsed="1"/>
-    <w:lsdException w:name="List Continue 5" w:semiHidden="1" w:unhideWhenUsed="1"/>
-    <w:lsdException w:name="Message Header" w:semiHidden="1" w:unhideWhenUsed="1"/>
-    <w:lsdException w:name="Subtitle" w:uiPriority="11" w:qFormat="1"/>
-    <w:lsdException w:name="Salutation" w:semiHidden="1" w:unhideWhenUsed="1"/>
-    <w:lsdException w:name="Date" w:semiHidden="1" w:unhideWhenUsed="1"/>
-    <w:lsdException w:name="Body Text First Indent" w:semiHidden="1" w:unhideWhenUsed="1"/>
-    <w:lsdException w:name="Body Text First Indent 2" w:semiHidden="1" w:unhideWhenUsed="1"/>
-    <w:lsdException w:name="Note Heading" w:semiHidden="1" w:unhideWhenUsed="1"/>
-    <w:lsdException w:name="Body Text 2" w:semiHidden="1" w:unhideWhenUsed="1"/>
-    <w:lsdException w:name="Body Text 3" w:semiHidden="1" w:unhideWhenUsed="1"/>
-    <w:lsdException w:name="Body Text Indent 2" w:semiHidden="1" w:unhideWhenUsed="1"/>
-    <w:lsdException w:name="Body Text Indent 3" w:semiHidden="1" w:unhideWhenUsed="1"/>
-    <w:lsdException w:name="Block Text" w:semiHidden="1" w:unhideWhenUsed="1"/>
-    <w:lsdException w:name="Hyperlink" w:semiHidden="1" w:unhideWhenUsed="1"/>
-    <w:lsdException w:name="FollowedHyperlink" w:semiHidden="1" w:unhideWhenUsed="1"/>
-    <w:lsdException w:name="Strong" w:uiPriority="22" w:qFormat="1"/>
-    <w:lsdException w:name="Emphasis" w:uiPriority="20" w:qFormat="1"/>
-    <w:lsdException w:name="Document Map" w:semiHidden="1" w:unhideWhenUsed="1"/>
-    <w:lsdException w:name="Plain Text" w:semiHidden="1" w:unhideWhenUsed="1"/>
-    <w:lsdException w:name="E-mail Signature" w:semiHidden="1" w:unhideWhenUsed="1"/>
-    <w:lsdException w:name="HTML Top of Form" w:semiHidden="1" w:unhideWhenUsed="1"/>
-    <w:lsdException w:name="HTML Bottom of Form" w:semiHidden="1" w:unhideWhenUsed="1"/>
-    <w:lsdException w:name="Normal (Web)" w:semiHidden="1" w:unhideWhenUsed="1"/>
-    <w:lsdException w:name="HTML Acronym" w:semiHidden="1" w:unhideWhenUsed="1"/>
-    <w:lsdException w:name="HTML Address" w:semiHidden="1" w:unhideWhenUsed="1"/>
-    <w:lsdException w:name="HTML Cite" w:semiHidden="1" w:unhideWhenUsed="1"/>
-    <w:lsdException w:name="HTML Code" w:semiHidden="1" w:unhideWhenUsed="1"/>
-    <w:lsdException w:name="HTML Definition" w:semiHidden="1" w:unhideWhenUsed="1"/>
-    <w:lsdException w:name="HTML Keyboard" w:semiHidden="1" w:unhideWhenUsed="1"/>
-    <w:lsdException w:name="HTML Preformatted" w:semiHidden="1" w:unhideWhenUsed="1"/>
-    <w:lsdException w:name="HTML Sample" w:semiHidden="1" w:unhideWhenUsed="1"/>
-    <w:lsdException w:name="HTML Typewriter" w:semiHidden="1" w:unhideWhenUsed="1"/>
-    <w:lsdException w:name="HTML Variable" w:semiHidden="1" w:unhideWhenUsed="1"/>
-    <w:lsdException w:name="Normal Table" w:semiHidden="1" w:unhideWhenUsed="1"/>
-    <w:lsdException w:name="annotation subject" w:semiHidden="1" w:unhideWhenUsed="1"/>
-    <w:lsdException w:name="No List" w:semiHidden="1" w:unhideWhenUsed="1"/>
-    <w:lsdException w:name="Outline List 1" w:semiHidden="1" w:unhideWhenUsed="1"/>
-    <w:lsdException w:name="Outline List 2" w:semiHidden="1" w:unhideWhenUsed="1"/>
-    <w:lsdException w:name="Outline List 3" w:semiHidden="1" w:unhideWhenUsed="1"/>
-    <w:lsdException w:name="Table Simple 1" w:semiHidden="1" w:unhideWhenUsed="1"/>
-    <w:lsdException w:name="Table Simple 2" w:semiHidden="1" w:unhideWhenUsed="1"/>
-    <w:lsdException w:name="Table Simple 3" w:semiHidden="1" w:unhideWhenUsed="1"/>
-    <w:lsdException w:name="Table Classic 1" w:semiHidden="1" w:unhideWhenUsed="1"/>
-    <w:lsdException w:name="Table Classic 2" w:semiHidden="1" w:unhideWhenUsed="1"/>
-    <w:lsdException w:name="Table Classic 3" w:semiHidden="1" w:unhideWhenUsed="1"/>
-    <w:lsdException w:name="Table Classic 4" w:semiHidden="1" w:unhideWhenUsed="1"/>
-    <w:lsdException w:name="Table Colorful 1" w:semiHidden="1" w:unhideWhenUsed="1"/>
-    <w:lsdException w:name="Table Colorful 2" w:semiHidden="1" w:unhideWhenUsed="1"/>
-    <w:lsdException w:name="Table Colorful 3" w:semiHidden="1" w:unhideWhenUsed="1"/>
-    <w:lsdException w:name="Table Columns 1" w:semiHidden="1" w:unhideWhenUsed="1"/>
-    <w:lsdException w:name="Table Columns 2" w:semiHidden="1" w:unhideWhenUsed="1"/>
-    <w:lsdException w:name="Table Columns 3" w:semiHidden="1" w:unhideWhenUsed="1"/>
-    <w:lsdException w:name="Table Columns 4" w:semiHidden="1" w:unhideWhenUsed="1"/>
-    <w:lsdException w:name="Table Columns 5" w:semiHidden="1" w:unhideWhenUsed="1"/>
-    <w:lsdException w:name="Table Grid 1" w:semiHidden="1" w:unhideWhenUsed="1"/>
-    <w:lsdException w:name="Table Grid 2" w:semiHidden="1" w:unhideWhenUsed="1"/>
-    <w:lsdException w:name="Table Grid 3" w:semiHidden="1" w:unhideWhenUsed="1"/>
-    <w:lsdException w:name="Table Grid 4" w:semiHidden="1" w:unhideWhenUsed="1"/>
-    <w:lsdException w:name="Table Grid 5" w:semiHidden="1" w:unhideWhenUsed="1"/>
-    <w:lsdException w:name="Table Grid 6" w:semiHidden="1" w:unhideWhenUsed="1"/>
-    <w:lsdException w:name="Table Grid 7" w:semiHidden="1" w:unhideWhenUsed="1"/>
-    <w:lsdException w:name="Table Grid 8" w:semiHidden="1" w:unhideWhenUsed="1"/>
-    <w:lsdException w:name="Table List 1" w:semiHidden="1" w:unhideWhenUsed="1"/>
-    <w:lsdException w:name="Table List 2" w:semiHidden="1" w:unhideWhenUsed="1"/>
-    <w:lsdException w:name="Table List 3" w:semiHidden="1" w:unhideWhenUsed="1"/>
-    <w:lsdException w:name="Table List 4" w:semiHidden="1" w:unhideWhenUsed="1"/>
-    <w:lsdException w:name="Table List 5" w:semiHidden="1" w:unhideWhenUsed="1"/>
-    <w:lsdException w:name="Table List 6" w:semiHidden="1" w:unhideWhenUsed="1"/>
-    <w:lsdException w:name="Table List 7" w:semiHidden="1" w:unhideWhenUsed="1"/>
-    <w:lsdException w:name="Table List 8" w:semiHidden="1" w:unhideWhenUsed="1"/>
-    <w:lsdException w:name="Table 3D effects 1" w:semiHidden="1" w:unhideWhenUsed="1"/>
-    <w:lsdException w:name="Table 3D effects 2" w:semiHidden="1" w:unhideWhenUsed="1"/>
-    <w:lsdException w:name="Table 3D effects 3" w:semiHidden="1" w:unhideWhenUsed="1"/>
-    <w:lsdException w:name="Table Contemporary" w:semiHidden="1" w:unhideWhenUsed="1"/>
-    <w:lsdException w:name="Table Elegant" w:semiHidden="1" w:unhideWhenUsed="1"/>
-    <w:lsdException w:name="Table Professional" w:semiHidden="1" w:unhideWhenUsed="1"/>
-    <w:lsdException w:name="Table Subtle 1" w:semiHidden="1" w:unhideWhenUsed="1"/>
-    <w:lsdException w:name="Table Subtle 2" w:semiHidden="1" w:unhideWhenUsed="1"/>
-    <w:lsdException w:name="Table Web 1" w:semiHidden="1" w:unhideWhenUsed="1"/>
-    <w:lsdException w:name="Table Web 2" w:semiHidden="1" w:unhideWhenUsed="1"/>
-    <w:lsdException w:name="Table Web 3" w:semiHidden="1" w:unhideWhenUsed="1"/>
-    <w:lsdException w:name="Balloon Text" w:semiHidden="1" w:unhideWhenUsed="1"/>
-    <w:lsdException w:name="Table Grid" w:uiPriority="39"/>
-    <w:lsdException w:name="Table Theme" w:semiHidden="1" w:unhideWhenUsed="1"/>
-    <w:lsdException w:name="Placeholder Text" w:semiHidden="1"/>
-    <w:lsdException w:name="No Spacing" w:uiPriority="1" w:qFormat="1"/>
-    <w:lsdException w:name="Light Shading" w:uiPriority="60"/>
-    <w:lsdException w:name="Light List" w:uiPriority="61"/>
-    <w:lsdException w:name="Light Grid" w:uiPriority="62"/>
-    <w:lsdException w:name="Medium Shading 1" w:uiPriority="63"/>
-    <w:lsdException w:name="Medium Shading 2" w:uiPriority="64"/>
-    <w:lsdException w:name="Medium List 1" w:uiPriority="65"/>
-    <w:lsdException w:name="Medium List 2" w:uiPriority="66"/>
-    <w:lsdException w:name="Medium Grid 1" w:uiPriority="67"/>
-    <w:lsdException w:name="Medium Grid 2" w:uiPriority="68"/>
-    <w:lsdException w:name="Medium Grid 3" w:uiPriority="69"/>
-    <w:lsdException w:name="Dark List" w:uiPriority="70"/>
-    <w:lsdException w:name="Colorful Shading" w:uiPriority="71"/>
-    <w:lsdException w:name="Colorful List" w:uiPriority="72"/>
-    <w:lsdException w:name="Colorful Grid" w:uiPriority="73"/>
-    <w:lsdException w:name="Light Shading Accent 1" w:uiPriority="60"/>
-    <w:lsdException w:name="Light List Accent 1" w:uiPriority="61"/>
-    <w:lsdException w:name="Light Grid Accent 1" w:uiPriority="62"/>
-    <w:lsdException w:name="Medium Shading 1 Accent 1" w:uiPriority="63"/>
-    <w:lsdException w:name="Medium Shading 2 Accent 1" w:uiPriority="64"/>
-    <w:lsdException w:name="Medium List 1 Accent 1" w:uiPriority="65"/>
-    <w:lsdException w:name="Revision" w:semiHidden="1"/>
-    <w:lsdException w:name="List Paragraph" w:uiPriority="0" w:qFormat="1"/>
-    <w:lsdException w:name="Quote" w:uiPriority="29" w:qFormat="1"/>
-    <w:lsdException w:name="Intense Quote" w:uiPriority="30" w:qFormat="1"/>
-    <w:lsdException w:name="Medium List 2 Accent 1" w:uiPriority="66"/>
-    <w:lsdException w:name="Medium Grid 1 Accent 1" w:uiPriority="67"/>
-    <w:lsdException w:name="Medium Grid 2 Accent 1" w:uiPriority="68"/>
-    <w:lsdException w:name="Medium Grid 3 Accent 1" w:uiPriority="69"/>
-    <w:lsdException w:name="Dark List Accent 1" w:uiPriority="70"/>
-    <w:lsdException w:name="Colorful Shading Accent 1" w:uiPriority="71"/>
-    <w:lsdException w:name="Colorful List Accent 1" w:uiPriority="72"/>
-    <w:lsdException w:name="Colorful Grid Accent 1" w:uiPriority="73"/>
-    <w:lsdException w:name="Light Shading Accent 2" w:uiPriority="60"/>
-    <w:lsdException w:name="Light List Accent 2" w:uiPriority="61"/>
-    <w:lsdException w:name="Light Grid Accent 2" w:uiPriority="62"/>
-    <w:lsdException w:name="Medium Shading 1 Accent 2" w:uiPriority="63"/>
-    <w:lsdException w:name="Medium Shading 2 Accent 2" w:uiPriority="64"/>
-    <w:lsdException w:name="Medium List 1 Accent 2" w:uiPriority="65"/>
-    <w:lsdException w:name="Medium List 2 Accent 2" w:uiPriority="66"/>
-    <w:lsdException w:name="Medium Grid 1 Accent 2" w:uiPriority="67"/>
-    <w:lsdException w:name="Medium Grid 2 Accent 2" w:uiPriority="68"/>
-    <w:lsdException w:name="Medium Grid 3 Accent 2" w:uiPriority="69"/>
-    <w:lsdException w:name="Dark List Accent 2" w:uiPriority="70"/>
-    <w:lsdException w:name="Colorful Shading Accent 2" w:uiPriority="71"/>
-    <w:lsdException w:name="Colorful List Accent 2" w:uiPriority="72"/>
-    <w:lsdException w:name="Colorful Grid Accent 2" w:uiPriority="73"/>
-    <w:lsdException w:name="Light Shading Accent 3" w:uiPriority="60"/>
-    <w:lsdException w:name="Light List Accent 3" w:uiPriority="61"/>
-    <w:lsdException w:name="Light Grid Accent 3" w:uiPriority="62"/>
-    <w:lsdException w:name="Medium Shading 1 Accent 3" w:uiPriority="63"/>
-    <w:lsdException w:name="Medium Shading 2 Accent 3" w:uiPriority="64"/>
-    <w:lsdException w:name="Medium List 1 Accent 3" w:uiPriority="65"/>
-    <w:lsdException w:name="Medium List 2 Accent 3" w:uiPriority="66"/>
-    <w:lsdException w:name="Medium Grid 1 Accent 3" w:uiPriority="67"/>
-    <w:lsdException w:name="Medium Grid 2 Accent 3" w:uiPriority="68"/>
-    <w:lsdException w:name="Medium Grid 3 Accent 3" w:uiPriority="69"/>
-    <w:lsdException w:name="Dark List Accent 3" w:uiPriority="70"/>
-    <w:lsdException w:name="Colorful Shading Accent 3" w:uiPriority="71"/>
-    <w:lsdException w:name="Colorful List Accent 3" w:uiPriority="72"/>
-    <w:lsdException w:name="Colorful Grid Accent 3" w:uiPriority="73"/>
-    <w:lsdException w:name="Light Shading Accent 4" w:uiPriority="60"/>
-    <w:lsdException w:name="Light List Accent 4" w:uiPriority="61"/>
-    <w:lsdException w:name="Light Grid Accent 4" w:uiPriority="62"/>
-    <w:lsdException w:name="Medium Shading 1 Accent 4" w:uiPriority="63"/>
-    <w:lsdException w:name="Medium Shading 2 Accent 4" w:uiPriority="64"/>
-    <w:lsdException w:name="Medium List 1 Accent 4" w:uiPriority="65"/>
-    <w:lsdException w:name="Medium List 2 Accent 4" w:uiPriority="66"/>
-    <w:lsdException w:name="Medium Grid 1 Accent 4" w:uiPriority="67"/>
-    <w:lsdException w:name="Medium Grid 2 Accent 4" w:uiPriority="68"/>
-    <w:lsdException w:name="Medium Grid 3 Accent 4" w:uiPriority="69"/>
-    <w:lsdException w:name="Dark List Accent 4" w:uiPriority="70"/>
-    <w:lsdException w:name="Colorful Shading Accent 4" w:uiPriority="71"/>
-    <w:lsdException w:name="Colorful List Accent 4" w:uiPriority="72"/>
-    <w:lsdException w:name="Colorful Grid Accent 4" w:uiPriority="73"/>
-    <w:lsdException w:name="Light Shading Accent 5" w:uiPriority="60"/>
-    <w:lsdException w:name="Light List Accent 5" w:uiPriority="61"/>
-    <w:lsdException w:name="Light Grid Accent 5" w:uiPriority="62"/>
-    <w:lsdException w:name="Medium Shading 1 Accent 5" w:uiPriority="63"/>
-    <w:lsdException w:name="Medium Shading 2 Accent 5" w:uiPriority="64"/>
-    <w:lsdException w:name="Medium List 1 Accent 5" w:uiPriority="65"/>
-    <w:lsdException w:name="Medium List 2 Accent 5" w:uiPriority="66"/>
-    <w:lsdException w:name="Medium Grid 1 Accent 5" w:uiPriority="67"/>
-    <w:lsdException w:name="Medium Grid 2 Accent 5" w:uiPriority="68"/>
-    <w:lsdException w:name="Medium Grid 3 Accent 5" w:uiPriority="69"/>
-    <w:lsdException w:name="Dark List Accent 5" w:uiPriority="70"/>
-    <w:lsdException w:name="Colorful Shading Accent 5" w:uiPriority="71"/>
-    <w:lsdException w:name="Colorful List Accent 5" w:uiPriority="72"/>
-    <w:lsdException w:name="Colorful Grid Accent 5" w:uiPriority="73"/>
-    <w:lsdException w:name="Light Shading Accent 6" w:uiPriority="60"/>
-    <w:lsdException w:name="Light List Accent 6" w:uiPriority="61"/>
-    <w:lsdException w:name="Light Grid Accent 6" w:uiPriority="62"/>
-    <w:lsdException w:name="Medium Shading 1 Accent 6" w:uiPriority="63"/>
-    <w:lsdException w:name="Medium Shading 2 Accent 6" w:uiPriority="64"/>
-    <w:lsdException w:name="Medium List 1 Accent 6" w:uiPriority="65"/>
-    <w:lsdException w:name="Medium List 2 Accent 6" w:uiPriority="66"/>
-    <w:lsdException w:name="Medium Grid 1 Accent 6" w:uiPriority="67"/>
-    <w:lsdException w:name="Medium Grid 2 Accent 6" w:uiPriority="68"/>
-    <w:lsdException w:name="Medium Grid 3 Accent 6" w:uiPriority="69"/>
-    <w:lsdException w:name="Dark List Accent 6" w:uiPriority="70"/>
-    <w:lsdException w:name="Colorful Shading Accent 6" w:uiPriority="71"/>
-    <w:lsdException w:name="Colorful List Accent 6" w:uiPriority="72"/>
-    <w:lsdException w:name="Colorful Grid Accent 6" w:uiPriority="73"/>
-    <w:lsdException w:name="Subtle Emphasis" w:uiPriority="19" w:qFormat="1"/>
-    <w:lsdException w:name="Intense Emphasis" w:uiPriority="21" w:qFormat="1"/>
-    <w:lsdException w:name="Subtle Reference" w:uiPriority="31" w:qFormat="1"/>
-    <w:lsdException w:name="Intense Reference" w:uiPriority="32" w:qFormat="1"/>
-    <w:lsdException w:name="Book Title" w:uiPriority="33" w:qFormat="1"/>
-    <w:lsdException w:name="Bibliography" w:semiHidden="1" w:uiPriority="37" w:unhideWhenUsed="1"/>
-    <w:lsdException w:name="TOC Heading" w:semiHidden="1" w:uiPriority="39" w:unhideWhenUsed="1" w:qFormat="1"/>
-    <w:lsdException w:name="Plain Table 1" w:uiPriority="41"/>
-    <w:lsdException w:name="Plain Table 2" w:uiPriority="42"/>
-    <w:lsdException w:name="Plain Table 3" w:uiPriority="43"/>
-    <w:lsdException w:name="Plain Table 4" w:uiPriority="44"/>
-    <w:lsdException w:name="Plain Table 5" w:uiPriority="45"/>
-    <w:lsdException w:name="Grid Table Light" w:uiPriority="40"/>
-    <w:lsdException w:name="Grid Table 1 Light" w:uiPriority="46"/>
-    <w:lsdException w:name="Grid Table 2" w:uiPriority="47"/>
-    <w:lsdException w:name="Grid Table 3" w:uiPriority="48"/>
-    <w:lsdException w:name="Grid Table 4" w:uiPriority="49"/>
-    <w:lsdException w:name="Grid Table 5 Dark" w:uiPriority="50"/>
-    <w:lsdException w:name="Grid Table 6 Colorful" w:uiPriority="51"/>
-    <w:lsdException w:name="Grid Table 7 Colorful" w:uiPriority="52"/>
-    <w:lsdException w:name="Grid Table 1 Light Accent 1" w:uiPriority="46"/>
-    <w:lsdException w:name="Grid Table 2 Accent 1" w:uiPriority="47"/>
-    <w:lsdException w:name="Grid Table 3 Accent 1" w:uiPriority="48"/>
-    <w:lsdException w:name="Grid Table 4 Accent 1" w:uiPriority="49"/>
-    <w:lsdException w:name="Grid Table 5 Dark Accent 1" w:uiPriority="50"/>
-    <w:lsdException w:name="Grid Table 6 Colorful Accent 1" w:uiPriority="51"/>
-    <w:lsdException w:name="Grid Table 7 Colorful Accent 1" w:uiPriority="52"/>
-    <w:lsdException w:name="Grid Table 1 Light Accent 2" w:uiPriority="46"/>
-    <w:lsdException w:name="Grid Table 2 Accent 2" w:uiPriority="47"/>
-    <w:lsdException w:name="Grid Table 3 Accent 2" w:uiPriority="48"/>
-    <w:lsdException w:name="Grid Table 4 Accent 2" w:uiPriority="49"/>
-    <w:lsdException w:name="Grid Table 5 Dark Accent 2" w:uiPriority="50"/>
-    <w:lsdException w:name="Grid Table 6 Colorful Accent 2" w:uiPriority="51"/>
-    <w:lsdException w:name="Grid Table 7 Colorful Accent 2" w:uiPriority="52"/>
-    <w:lsdException w:name="Grid Table 1 Light Accent 3" w:uiPriority="46"/>
-    <w:lsdException w:name="Grid Table 2 Accent 3" w:uiPriority="47"/>
-    <w:lsdException w:name="Grid Table 3 Accent 3" w:uiPriority="48"/>
-    <w:lsdException w:name="Grid Table 4 Accent 3" w:uiPriority="49"/>
-    <w:lsdException w:name="Grid Table 5 Dark Accent 3" w:uiPriority="50"/>
-    <w:lsdException w:name="Grid Table 6 Colorful Accent 3" w:uiPriority="51"/>
-    <w:lsdException w:name="Grid Table 7 Colorful Accent 3" w:uiPriority="52"/>
-    <w:lsdException w:name="Grid Table 1 Light Accent 4" w:uiPriority="46"/>
-    <w:lsdException w:name="Grid Table 2 Accent 4" w:uiPriority="47"/>
-    <w:lsdException w:name="Grid Table 3 Accent 4" w:uiPriority="48"/>
-    <w:lsdException w:name="Grid Table 4 Accent 4" w:uiPriority="49"/>
-    <w:lsdException w:name="Grid Table 5 Dark Accent 4" w:uiPriority="50"/>
-    <w:lsdException w:name="Grid Table 6 Colorful Accent 4" w:uiPriority="51"/>
-    <w:lsdException w:name="Grid Table 7 Colorful Accent 4" w:uiPriority="52"/>
-    <w:lsdException w:name="Grid Table 1 Light Accent 5" w:uiPriority="46"/>
-    <w:lsdException w:name="Grid Table 2 Accent 5" w:uiPriority="47"/>
-    <w:lsdException w:name="Grid Table 3 Accent 5" w:uiPriority="48"/>
-    <w:lsdException w:name="Grid Table 4 Accent 5" w:uiPriority="49"/>
-    <w:lsdException w:name="Grid Table 5 Dark Accent 5" w:uiPriority="50"/>
-    <w:lsdException w:name="Grid Table 6 Colorful Accent 5" w:uiPriority="51"/>
-    <w:lsdException w:name="Grid Table 7 Colorful Accent 5" w:uiPriority="52"/>
-    <w:lsdException w:name="Grid Table 1 Light Accent 6" w:uiPriority="46"/>
-    <w:lsdException w:name="Grid Table 2 Accent 6" w:uiPriority="47"/>
-    <w:lsdException w:name="Grid Table 3 Accent 6" w:uiPriority="48"/>
-    <w:lsdException w:name="Grid Table 4 Accent 6" w:uiPriority="49"/>
-    <w:lsdException w:name="Grid Table 5 Dark Accent 6" w:uiPriority="50"/>
-    <w:lsdException w:name="Grid Table 6 Colorful Accent 6" w:uiPriority="51"/>
-    <w:lsdException w:name="Grid Table 7 Colorful Accent 6" w:uiPriority="52"/>
-    <w:lsdException w:name="List Table 1 Light" w:uiPriority="46"/>
-    <w:lsdException w:name="List Table 2" w:uiPriority="47"/>
-    <w:lsdException w:name="List Table 3" w:uiPriority="48"/>
-    <w:lsdException w:name="List Table 4" w:uiPriority="49"/>
-    <w:lsdException w:name="List Table 5 Dark" w:uiPriority="50"/>
-    <w:lsdException w:name="List Table 6 Colorful" w:uiPriority="51"/>
-    <w:lsdException w:name="List Table 7 Colorful" w:uiPriority="52"/>
-    <w:lsdException w:name="List Table 1 Light Accent 1" w:uiPriority="46"/>
-    <w:lsdException w:name="List Table 2 Accent 1" w:uiPriority="47"/>
-    <w:lsdException w:name="List Table 3 Accent 1" w:uiPriority="48"/>
-    <w:lsdException w:name="List Table 4 Accent 1" w:uiPriority="49"/>
-    <w:lsdException w:name="List Table 5 Dark Accent 1" w:uiPriority="50"/>
-    <w:lsdException w:name="List Table 6 Colorful Accent 1" w:uiPriority="51"/>
-    <w:lsdException w:name="List Table 7 Colorful Accent 1" w:uiPriority="52"/>
-    <w:lsdException w:name="List Table 1 Light Accent 2" w:uiPriority="46"/>
-    <w:lsdException w:name="List Table 2 Accent 2" w:uiPriority="47"/>
-    <w:lsdException w:name="List Table 3 Accent 2" w:uiPriority="48"/>
-    <w:lsdException w:name="List Table 4 Accent 2" w:uiPriority="49"/>
-    <w:lsdException w:name="List Table 5 Dark Accent 2" w:uiPriority="50"/>
-    <w:lsdException w:name="List Table 6 Colorful Accent 2" w:uiPriority="51"/>
-    <w:lsdException w:name="List Table 7 Colorful Accent 2" w:uiPriority="52"/>
-    <w:lsdException w:name="List Table 1 Light Accent 3" w:uiPriority="46"/>
-    <w:lsdException w:name="List Table 2 Accent 3" w:uiPriority="47"/>
-    <w:lsdException w:name="List Table 3 Accent 3" w:uiPriority="48"/>
-    <w:lsdException w:name="List Table 4 Accent 3" w:uiPriority="49"/>
-    <w:lsdException w:name="List Table 5 Dark Accent 3" w:uiPriority="50"/>
-    <w:lsdException w:name="List Table 6 Colorful Accent 3" w:uiPriority="51"/>
-    <w:lsdException w:name="List Table 7 Colorful Accent 3" w:uiPriority="52"/>
-    <w:lsdException w:name="List Table 1 Light Accent 4" w:uiPriority="46"/>
-    <w:lsdException w:name="List Table 2 Accent 4" w:uiPriority="47"/>
-    <w:lsdException w:name="List Table 3 Accent 4" w:uiPriority="48"/>
-    <w:lsdException w:name="List Table 4 Accent 4" w:uiPriority="49"/>
-    <w:lsdException w:name="List Table 5 Dark Accent 4" w:uiPriority="50"/>
-    <w:lsdException w:name="List Table 6 Colorful Accent 4" w:uiPriority="51"/>
-    <w:lsdException w:name="List Table 7 Colorful Accent 4" w:uiPriority="52"/>
-    <w:lsdException w:name="List Table 1 Light Accent 5" w:uiPriority="46"/>
-    <w:lsdException w:name="List Table 2 Accent 5" w:uiPriority="47"/>
-    <w:lsdException w:name="List Table 3 Accent 5" w:uiPriority="48"/>
-    <w:lsdException w:name="List Table 4 Accent 5" w:uiPriority="49"/>
-    <w:lsdException w:name="List Table 5 Dark Accent 5" w:uiPriority="50"/>
-    <w:lsdException w:name="List Table 6 Colorful Accent 5" w:uiPriority="51"/>
-    <w:lsdException w:name="List Table 7 Colorful Accent 5" w:uiPriority="52"/>
-    <w:lsdException w:name="List Table 1 Light Accent 6" w:uiPriority="46"/>
-    <w:lsdException w:name="List Table 2 Accent 6" w:uiPriority="47"/>
-    <w:lsdException w:name="List Table 3 Accent 6" w:uiPriority="48"/>
-    <w:lsdException w:name="List Table 4 Accent 6" w:uiPriority="49"/>
-    <w:lsdException w:name="List Table 5 Dark Accent 6" w:uiPriority="50"/>
-    <w:lsdException w:name="List Table 6 Colorful Accent 6" w:uiPriority="51"/>
-    <w:lsdException w:name="List Table 7 Colorful Accent 6" w:uiPriority="52"/>
+  <w:latentStyles w:defLockedState="0" w:defUIPriority="99" w:defSemiHidden="1" w:defUnhideWhenUsed="1" w:defQFormat="0" w:count="267">
+    <w:lsdException w:name="Normal" w:semiHidden="0" w:uiPriority="0" w:unhideWhenUsed="0" w:qFormat="1"/>
+    <w:lsdException w:name="heading 1" w:semiHidden="0" w:uiPriority="9" w:unhideWhenUsed="0" w:qFormat="1"/>
+    <w:lsdException w:name="heading 2" w:uiPriority="9" w:qFormat="1"/>
+    <w:lsdException w:name="heading 3" w:uiPriority="9" w:qFormat="1"/>
+    <w:lsdException w:name="heading 4" w:uiPriority="9" w:qFormat="1"/>
+    <w:lsdException w:name="heading 5" w:uiPriority="9" w:qFormat="1"/>
+    <w:lsdException w:name="heading 6" w:uiPriority="9" w:qFormat="1"/>
+    <w:lsdException w:name="heading 7" w:uiPriority="9" w:qFormat="1"/>
+    <w:lsdException w:name="heading 8" w:uiPriority="9" w:qFormat="1"/>
+    <w:lsdException w:name="heading 9" w:uiPriority="9" w:qFormat="1"/>
+    <w:lsdException w:name="toc 1" w:uiPriority="39"/>
+    <w:lsdException w:name="toc 2" w:uiPriority="39"/>
+    <w:lsdException w:name="toc 3" w:uiPriority="39"/>
+    <w:lsdException w:name="toc 4" w:uiPriority="39"/>
+    <w:lsdException w:name="toc 5" w:uiPriority="39"/>
+    <w:lsdException w:name="toc 6" w:uiPriority="39"/>
+    <w:lsdException w:name="toc 7" w:uiPriority="39"/>
+    <w:lsdException w:name="toc 8" w:uiPriority="39"/>
+    <w:lsdException w:name="toc 9" w:uiPriority="39"/>
+    <w:lsdException w:name="caption" w:uiPriority="35" w:qFormat="1"/>
+    <w:lsdException w:name="Title" w:semiHidden="0" w:uiPriority="10" w:unhideWhenUsed="0" w:qFormat="1"/>
+    <w:lsdException w:name="Default Paragraph Font" w:uiPriority="1"/>
+    <w:lsdException w:name="Subtitle" w:semiHidden="0" w:uiPriority="11" w:unhideWhenUsed="0" w:qFormat="1"/>
+    <w:lsdException w:name="Strong" w:semiHidden="0" w:uiPriority="22" w:unhideWhenUsed="0" w:qFormat="1"/>
+    <w:lsdException w:name="Emphasis" w:semiHidden="0" w:uiPriority="20" w:unhideWhenUsed="0" w:qFormat="1"/>
+    <w:lsdException w:name="Table Grid" w:semiHidden="0" w:uiPriority="39" w:unhideWhenUsed="0"/>
+    <w:lsdException w:name="Placeholder Text" w:unhideWhenUsed="0"/>
+    <w:lsdException w:name="No Spacing" w:semiHidden="0" w:uiPriority="1" w:unhideWhenUsed="0" w:qFormat="1"/>
+    <w:lsdException w:name="Light Shading" w:semiHidden="0" w:uiPriority="60" w:unhideWhenUsed="0"/>
+    <w:lsdException w:name="Light List" w:semiHidden="0" w:uiPriority="61" w:unhideWhenUsed="0"/>
+    <w:lsdException w:name="Light Grid" w:semiHidden="0" w:uiPriority="62" w:unhideWhenUsed="0"/>
+    <w:lsdException w:name="Medium Shading 1" w:semiHidden="0" w:uiPriority="63" w:unhideWhenUsed="0"/>
+    <w:lsdException w:name="Medium Shading 2" w:semiHidden="0" w:uiPriority="64" w:unhideWhenUsed="0"/>
+    <w:lsdException w:name="Medium List 1" w:semiHidden="0" w:uiPriority="65" w:unhideWhenUsed="0"/>
+    <w:lsdException w:name="Medium List 2" w:semiHidden="0" w:uiPriority="66" w:unhideWhenUsed="0"/>
+    <w:lsdException w:name="Medium Grid 1" w:semiHidden="0" w:uiPriority="67" w:unhideWhenUsed="0"/>
+    <w:lsdException w:name="Medium Grid 2" w:semiHidden="0" w:uiPriority="68" w:unhideWhenUsed="0"/>
+    <w:lsdException w:name="Medium Grid 3" w:semiHidden="0" w:uiPriority="69" w:unhideWhenUsed="0"/>
+    <w:lsdException w:name="Dark List" w:semiHidden="0" w:uiPriority="70" w:unhideWhenUsed="0"/>
+    <w:lsdException w:name="Colorful Shading" w:semiHidden="0" w:uiPriority="71" w:unhideWhenUsed="0"/>
+    <w:lsdException w:name="Colorful List" w:semiHidden="0" w:uiPriority="72" w:unhideWhenUsed="0"/>
+    <w:lsdException w:name="Colorful Grid" w:semiHidden="0" w:uiPriority="73" w:unhideWhenUsed="0"/>
+    <w:lsdException w:name="Light Shading Accent 1" w:semiHidden="0" w:uiPriority="60" w:unhideWhenUsed="0"/>
+    <w:lsdException w:name="Light List Accent 1" w:semiHidden="0" w:uiPriority="61" w:unhideWhenUsed="0"/>
+    <w:lsdException w:name="Light Grid Accent 1" w:semiHidden="0" w:uiPriority="62" w:unhideWhenUsed="0"/>
+    <w:lsdException w:name="Medium Shading 1 Accent 1" w:semiHidden="0" w:uiPriority="63" w:unhideWhenUsed="0"/>
+    <w:lsdException w:name="Medium Shading 2 Accent 1" w:semiHidden="0" w:uiPriority="64" w:unhideWhenUsed="0"/>
+    <w:lsdException w:name="Medium List 1 Accent 1" w:semiHidden="0" w:uiPriority="65" w:unhideWhenUsed="0"/>
+    <w:lsdException w:name="Revision" w:unhideWhenUsed="0"/>
+    <w:lsdException w:name="List Paragraph" w:semiHidden="0" w:uiPriority="0" w:unhideWhenUsed="0" w:qFormat="1"/>
+    <w:lsdException w:name="Quote" w:semiHidden="0" w:uiPriority="29" w:unhideWhenUsed="0" w:qFormat="1"/>
+    <w:lsdException w:name="Intense Quote" w:semiHidden="0" w:uiPriority="30" w:unhideWhenUsed="0" w:qFormat="1"/>
+    <w:lsdException w:name="Medium List 2 Accent 1" w:semiHidden="0" w:uiPriority="66" w:unhideWhenUsed="0"/>
+    <w:lsdException w:name="Medium Grid 1 Accent 1" w:semiHidden="0" w:uiPriority="67" w:unhideWhenUsed="0"/>
+    <w:lsdException w:name="Medium Grid 2 Accent 1" w:semiHidden="0" w:uiPriority="68" w:unhideWhenUsed="0"/>
+    <w:lsdException w:name="Medium Grid 3 Accent 1" w:semiHidden="0" w:uiPriority="69" w:unhideWhenUsed="0"/>
+    <w:lsdException w:name="Dark List Accent 1" w:semiHidden="0" w:uiPriority="70" w:unhideWhenUsed="0"/>
+    <w:lsdException w:name="Colorful Shading Accent 1" w:semiHidden="0" w:uiPriority="71" w:unhideWhenUsed="0"/>
+    <w:lsdException w:name="Colorful List Accent 1" w:semiHidden="0" w:uiPriority="72" w:unhideWhenUsed="0"/>
+    <w:lsdException w:name="Colorful Grid Accent 1" w:semiHidden="0" w:uiPriority="73" w:unhideWhenUsed="0"/>
+    <w:lsdException w:name="Light Shading Accent 2" w:semiHidden="0" w:uiPriority="60" w:unhideWhenUsed="0"/>
+    <w:lsdException w:name="Light List Accent 2" w:semiHidden="0" w:uiPriority="61" w:unhideWhenUsed="0"/>
+    <w:lsdException w:name="Light Grid Accent 2" w:semiHidden="0" w:uiPriority="62" w:unhideWhenUsed="0"/>
+    <w:lsdException w:name="Medium Shading 1 Accent 2" w:semiHidden="0" w:uiPriority="63" w:unhideWhenUsed="0"/>
+    <w:lsdException w:name="Medium Shading 2 Accent 2" w:semiHidden="0" w:uiPriority="64" w:unhideWhenUsed="0"/>
+    <w:lsdException w:name="Medium List 1 Accent 2" w:semiHidden="0" w:uiPriority="65" w:unhideWhenUsed="0"/>
+    <w:lsdException w:name="Medium List 2 Accent 2" w:semiHidden="0" w:uiPriority="66" w:unhideWhenUsed="0"/>
+    <w:lsdException w:name="Medium Grid 1 Accent 2" w:semiHidden="0" w:uiPriority="67" w:unhideWhenUsed="0"/>
+    <w:lsdException w:name="Medium Grid 2 Accent 2" w:semiHidden="0" w:uiPriority="68" w:unhideWhenUsed="0"/>
+    <w:lsdException w:name="Medium Grid 3 Accent 2" w:semiHidden="0" w:uiPriority="69" w:unhideWhenUsed="0"/>
+    <w:lsdException w:name="Dark List Accent 2" w:semiHidden="0" w:uiPriority="70" w:unhideWhenUsed="0"/>
+    <w:lsdException w:name="Colorful Shading Accent 2" w:semiHidden="0" w:uiPriority="71" w:unhideWhenUsed="0"/>
+    <w:lsdException w:name="Colorful List Accent 2" w:semiHidden="0" w:uiPriority="72" w:unhideWhenUsed="0"/>
+    <w:lsdException w:name="Colorful Grid Accent 2" w:semiHidden="0" w:uiPriority="73" w:unhideWhenUsed="0"/>
+    <w:lsdException w:name="Light Shading Accent 3" w:semiHidden="0" w:uiPriority="60" w:unhideWhenUsed="0"/>
+    <w:lsdException w:name="Light List Accent 3" w:semiHidden="0" w:uiPriority="61" w:unhideWhenUsed="0"/>
+    <w:lsdException w:name="Light Grid Accent 3" w:semiHidden="0" w:uiPriority="62" w:unhideWhenUsed="0"/>
+    <w:lsdException w:name="Medium Shading 1 Accent 3" w:semiHidden="0" w:uiPriority="63" w:unhideWhenUsed="0"/>
+    <w:lsdException w:name="Medium Shading 2 Accent 3" w:semiHidden="0" w:uiPriority="64" w:unhideWhenUsed="0"/>
+    <w:lsdException w:name="Medium List 1 Accent 3" w:semiHidden="0" w:uiPriority="65" w:unhideWhenUsed="0"/>
+    <w:lsdException w:name="Medium List 2 Accent 3" w:semiHidden="0" w:uiPriority="66" w:unhideWhenUsed="0"/>
+    <w:lsdException w:name="Medium Grid 1 Accent 3" w:semiHidden="0" w:uiPriority="67" w:unhideWhenUsed="0"/>
+    <w:lsdException w:name="Medium Grid 2 Accent 3" w:semiHidden="0" w:uiPriority="68" w:unhideWhenUsed="0"/>
+    <w:lsdException w:name="Medium Grid 3 Accent 3" w:semiHidden="0" w:uiPriority="69" w:unhideWhenUsed="0"/>
+    <w:lsdException w:name="Dark List Accent 3" w:semiHidden="0" w:uiPriority="70" w:unhideWhenUsed="0"/>
+    <w:lsdException w:name="Colorful Shading Accent 3" w:semiHidden="0" w:uiPriority="71" w:unhideWhenUsed="0"/>
+    <w:lsdException w:name="Colorful List Accent 3" w:semiHidden="0" w:uiPriority="72" w:unhideWhenUsed="0"/>
+    <w:lsdException w:name="Colorful Grid Accent 3" w:semiHidden="0" w:uiPriority="73" w:unhideWhenUsed="0"/>
+    <w:lsdException w:name="Light Shading Accent 4" w:semiHidden="0" w:uiPriority="60" w:unhideWhenUsed="0"/>
+    <w:lsdException w:name="Light List Accent 4" w:semiHidden="0" w:uiPriority="61" w:unhideWhenUsed="0"/>
+    <w:lsdException w:name="Light Grid Accent 4" w:semiHidden="0" w:uiPriority="62" w:unhideWhenUsed="0"/>
+    <w:lsdException w:name="Medium Shading 1 Accent 4" w:semiHidden="0" w:uiPriority="63" w:unhideWhenUsed="0"/>
+    <w:lsdException w:name="Medium Shading 2 Accent 4" w:semiHidden="0" w:uiPriority="64" w:unhideWhenUsed="0"/>
+    <w:lsdException w:name="Medium List 1 Accent 4" w:semiHidden="0" w:uiPriority="65" w:unhideWhenUsed="0"/>
+    <w:lsdException w:name="Medium List 2 Accent 4" w:semiHidden="0" w:uiPriority="66" w:unhideWhenUsed="0"/>
+    <w:lsdException w:name="Medium Grid 1 Accent 4" w:semiHidden="0" w:uiPriority="67" w:unhideWhenUsed="0"/>
+    <w:lsdException w:name="Medium Grid 2 Accent 4" w:semiHidden="0" w:uiPriority="68" w:unhideWhenUsed="0"/>
+    <w:lsdException w:name="Medium Grid 3 Accent 4" w:semiHidden="0" w:uiPriority="69" w:unhideWhenUsed="0"/>
+    <w:lsdException w:name="Dark List Accent 4" w:semiHidden="0" w:uiPriority="70" w:unhideWhenUsed="0"/>
+    <w:lsdException w:name="Colorful Shading Accent 4" w:semiHidden="0" w:uiPriority="71" w:unhideWhenUsed="0"/>
+    <w:lsdException w:name="Colorful List Accent 4" w:semiHidden="0" w:uiPriority="72" w:unhideWhenUsed="0"/>
+    <w:lsdException w:name="Colorful Grid Accent 4" w:semiHidden="0" w:uiPriority="73" w:unhideWhenUsed="0"/>
+    <w:lsdException w:name="Light Shading Accent 5" w:semiHidden="0" w:uiPriority="60" w:unhideWhenUsed="0"/>
+    <w:lsdException w:name="Light List Accent 5" w:semiHidden="0" w:uiPriority="61" w:unhideWhenUsed="0"/>
+    <w:lsdException w:name="Light Grid Accent 5" w:semiHidden="0" w:uiPriority="62" w:unhideWhenUsed="0"/>
+    <w:lsdException w:name="Medium Shading 1 Accent 5" w:semiHidden="0" w:uiPriority="63" w:unhideWhenUsed="0"/>
+    <w:lsdException w:name="Medium Shading 2 Accent 5" w:semiHidden="0" w:uiPriority="64" w:unhideWhenUsed="0"/>
+    <w:lsdException w:name="Medium List 1 Accent 5" w:semiHidden="0" w:uiPriority="65" w:unhideWhenUsed="0"/>
+    <w:lsdException w:name="Medium List 2 Accent 5" w:semiHidden="0" w:uiPriority="66" w:unhideWhenUsed="0"/>
+    <w:lsdException w:name="Medium Grid 1 Accent 5" w:semiHidden="0" w:uiPriority="67" w:unhideWhenUsed="0"/>
+    <w:lsdException w:name="Medium Grid 2 Accent 5" w:semiHidden="0" w:uiPriority="68" w:unhideWhenUsed="0"/>
+    <w:lsdException w:name="Medium Grid 3 Accent 5" w:semiHidden="0" w:uiPriority="69" w:unhideWhenUsed="0"/>
+    <w:lsdException w:name="Dark List Accent 5" w:semiHidden="0" w:uiPriority="70" w:unhideWhenUsed="0"/>
+    <w:lsdException w:name="Colorful Shading Accent 5" w:semiHidden="0" w:uiPriority="71" w:unhideWhenUsed="0"/>
+    <w:lsdException w:name="Colorful List Accent 5" w:semiHidden="0" w:uiPriority="72" w:unhideWhenUsed="0"/>
+    <w:lsdException w:name="Colorful Grid Accent 5" w:semiHidden="0" w:uiPriority="73" w:unhideWhenUsed="0"/>
+    <w:lsdException w:name="Light Shading Accent 6" w:semiHidden="0" w:uiPriority="60" w:unhideWhenUsed="0"/>
+    <w:lsdException w:name="Light List Accent 6" w:semiHidden="0" w:uiPriority="61" w:unhideWhenUsed="0"/>
+    <w:lsdException w:name="Light Grid Accent 6" w:semiHidden="0" w:uiPriority="62" w:unhideWhenUsed="0"/>
+    <w:lsdException w:name="Medium Shading 1 Accent 6" w:semiHidden="0" w:uiPriority="63" w:unhideWhenUsed="0"/>
+    <w:lsdException w:name="Medium Shading 2 Accent 6" w:semiHidden="0" w:uiPriority="64" w:unhideWhenUsed="0"/>
+    <w:lsdException w:name="Medium List 1 Accent 6" w:semiHidden="0" w:uiPriority="65" w:unhideWhenUsed="0"/>
+    <w:lsdException w:name="Medium List 2 Accent 6" w:semiHidden="0" w:uiPriority="66" w:unhideWhenUsed="0"/>
+    <w:lsdException w:name="Medium Grid 1 Accent 6" w:semiHidden="0" w:uiPriority="67" w:unhideWhenUsed="0"/>
+    <w:lsdException w:name="Medium Grid 2 Accent 6" w:semiHidden="0" w:uiPriority="68" w:unhideWhenUsed="0"/>
+    <w:lsdException w:name="Medium Grid 3 Accent 6" w:semiHidden="0" w:uiPriority="69" w:unhideWhenUsed="0"/>
+    <w:lsdException w:name="Dark List Accent 6" w:semiHidden="0" w:uiPriority="70" w:unhideWhenUsed="0"/>
+    <w:lsdException w:name="Colorful Shading Accent 6" w:semiHidden="0" w:uiPriority="71" w:unhideWhenUsed="0"/>
+    <w:lsdException w:name="Colorful List Accent 6" w:semiHidden="0" w:uiPriority="72" w:unhideWhenUsed="0"/>
+    <w:lsdException w:name="Colorful Grid Accent 6" w:semiHidden="0" w:uiPriority="73" w:unhideWhenUsed="0"/>
+    <w:lsdException w:name="Subtle Emphasis" w:semiHidden="0" w:uiPriority="19" w:unhideWhenUsed="0" w:qFormat="1"/>
+    <w:lsdException w:name="Intense Emphasis" w:semiHidden="0" w:uiPriority="21" w:unhideWhenUsed="0" w:qFormat="1"/>
+    <w:lsdException w:name="Subtle Reference" w:semiHidden="0" w:uiPriority="31" w:unhideWhenUsed="0" w:qFormat="1"/>
+    <w:lsdException w:name="Intense Reference" w:semiHidden="0" w:uiPriority="32" w:unhideWhenUsed="0" w:qFormat="1"/>
+    <w:lsdException w:name="Book Title" w:semiHidden="0" w:uiPriority="33" w:unhideWhenUsed="0" w:qFormat="1"/>
+    <w:lsdException w:name="Bibliography" w:uiPriority="37"/>
+    <w:lsdException w:name="TOC Heading" w:uiPriority="39" w:qFormat="1"/>
+  </w:latentStyles>
+  <w:style w:type="paragraph" w:default="1" w:styleId="a">
+    <w:name w:val="Normal"/>
+    <w:pPr>
+      <w:widowControl w:val="0"/>
+      <w:jc w:val="both"/>
+    </w:pPr>
+    <w:rPr>
+      <w:rFonts w:ascii="Calibri" w:eastAsia="Calibri" w:hAnsi="Calibri" w:cs="Calibri"/>
+      <w:color w:val="000000"/>
+      <w:kern w:val="2"/>
+      <w:sz w:val="21"/>
+      <w:szCs w:val="21"/>
+      <w:u w:color="000000"/>
+    </w:rPr>
+  </w:style>
+  <w:style w:type="character" w:default="1" w:styleId="a0">
+    <w:name w:val="Default Paragraph Font"/>
+    <w:uiPriority w:val="1"/>
+    <w:semiHidden/>
+    <w:unhideWhenUsed/>
+  </w:style>
+  <w:style w:type="table" w:default="1" w:styleId="a1">
+    <w:name w:val="Normal Table"/>
+    <w:uiPriority w:val="99"/>
+    <w:semiHidden/>
+    <w:unhideWhenUsed/>
+    <w:tblPr>
+      <w:tblInd w:w="0" w:type="dxa"/>
+      <w:tblCellMar>
+        <w:top w:w="0" w:type="dxa"/>
+        <w:left w:w="108" w:type="dxa"/>
+        <w:bottom w:w="0" w:type="dxa"/>
+        <w:right w:w="108" w:type="dxa"/>
+      </w:tblCellMar>
+    </w:tblPr>
+  </w:style>
+  <w:style w:type="numbering" w:default="1" w:styleId="a2">
+    <w:name w:val="No List"/>
+    <w:uiPriority w:val="99"/>
+    <w:semiHidden/>
+    <w:unhideWhenUsed/>
+  </w:style>
+  <w:style w:type="character" w:styleId="a3">
+    <w:name w:val="Hyperlink"/>
+    <w:rPr>
+      <w:u w:val="single"/>
+    </w:rPr>
+  </w:style>
+  <w:style w:type="table" w:customStyle="1" w:styleId="TableNormal">
+    <w:name w:val="Table Normal"/>
+    <w:tblPr>
+      <w:tblInd w:w="0" w:type="dxa"/>
+      <w:tblCellMar>
+        <w:top w:w="0" w:type="dxa"/>
+        <w:left w:w="0" w:type="dxa"/>
+        <w:bottom w:w="0" w:type="dxa"/>
+        <w:right w:w="0" w:type="dxa"/>
+      </w:tblCellMar>
+    </w:tblPr>
+  </w:style>
+  <w:style w:type="paragraph" w:customStyle="1" w:styleId="a4">
+    <w:name w:val="页眉与页脚"/>
+    <w:pPr>
+      <w:tabs>
+        <w:tab w:val="right" w:pos="9020"/>
+      </w:tabs>
+    </w:pPr>
+    <w:rPr>
+      <w:rFonts w:ascii="Helvetica" w:eastAsia="Arial Unicode MS" w:hAnsi="Arial Unicode MS" w:cs="Arial Unicode MS"/>
+      <w:color w:val="000000"/>
+      <w:sz w:val="24"/>
+      <w:szCs w:val="24"/>
+    </w:rPr>
+  </w:style>
+  <w:style w:type="character" w:customStyle="1" w:styleId="a5">
+    <w:name w:val="无"/>
+  </w:style>
+  <w:style w:type="character" w:customStyle="1" w:styleId="Hyperlink0">
+    <w:name w:val="Hyperlink.0"/>
+    <w:basedOn w:val="a5"/>
+    <w:rPr>
+      <w:color w:val="0563C1"/>
+      <w:sz w:val="22"/>
+      <w:szCs w:val="22"/>
+      <w:u w:val="single" w:color="0563C1"/>
+      <w:lang w:val="pt-PT"/>
+    </w:rPr>
+  </w:style>
+  <w:style w:type="numbering" w:customStyle="1" w:styleId="List0">
+    <w:name w:val="List 0"/>
+    <w:basedOn w:val="1"/>
+    <w:pPr>
+      <w:numPr>
+        <w:numId w:val="2"/>
+      </w:numPr>
+    </w:pPr>
+  </w:style>
+  <w:style w:type="numbering" w:customStyle="1" w:styleId="1">
+    <w:name w:val="已导入的样式“1”"/>
+  </w:style>
+  <w:style w:type="numbering" w:customStyle="1" w:styleId="List1">
+    <w:name w:val="List 1"/>
+    <w:basedOn w:val="2"/>
+    <w:pPr>
+      <w:numPr>
+        <w:numId w:val="3"/>
+      </w:numPr>
+    </w:pPr>
+  </w:style>
+  <w:style w:type="numbering" w:customStyle="1" w:styleId="2">
+    <w:name w:val="已导入的样式“2”"/>
+  </w:style>
+  <w:style w:type="paragraph" w:customStyle="1" w:styleId="A6">
+    <w:name w:val="正文 A"/>
+    <w:link w:val="AChar"/>
+    <w:rPr>
+      <w:rFonts w:ascii="Helvetica" w:eastAsia="Arial Unicode MS" w:hAnsi="Arial Unicode MS" w:cs="Arial Unicode MS"/>
+      <w:color w:val="000000"/>
+      <w:sz w:val="22"/>
+      <w:szCs w:val="22"/>
+      <w:u w:color="000000"/>
+      <w:lang w:val="pt-PT"/>
+    </w:rPr>
+  </w:style>
+  <w:style w:type="paragraph" w:styleId="a7">
+    <w:name w:val="List Paragraph"/>
+    <w:qFormat/>
+    <w:pPr>
+      <w:widowControl w:val="0"/>
+      <w:ind w:firstLine="420"/>
+      <w:jc w:val="both"/>
+    </w:pPr>
+    <w:rPr>
+      <w:rFonts w:ascii="Calibri" w:eastAsia="Calibri" w:hAnsi="Calibri" w:cs="Calibri"/>
+      <w:color w:val="000000"/>
+      <w:kern w:val="2"/>
+      <w:sz w:val="21"/>
+      <w:szCs w:val="21"/>
+      <w:u w:color="000000"/>
+    </w:rPr>
+  </w:style>
+  <w:style w:type="numbering" w:customStyle="1" w:styleId="21">
+    <w:name w:val="列表 21"/>
+    <w:basedOn w:val="3"/>
+    <w:pPr>
+      <w:numPr>
+        <w:numId w:val="4"/>
+      </w:numPr>
+    </w:pPr>
+  </w:style>
+  <w:style w:type="numbering" w:customStyle="1" w:styleId="3">
+    <w:name w:val="已导入的样式“3”"/>
+  </w:style>
+  <w:style w:type="numbering" w:customStyle="1" w:styleId="31">
+    <w:name w:val="列表 31"/>
+    <w:basedOn w:val="4"/>
+    <w:pPr>
+      <w:numPr>
+        <w:numId w:val="5"/>
+      </w:numPr>
+    </w:pPr>
+  </w:style>
+  <w:style w:type="numbering" w:customStyle="1" w:styleId="4">
+    <w:name w:val="已导入的样式“4”"/>
+  </w:style>
+  <w:style w:type="character" w:customStyle="1" w:styleId="Hyperlink1">
+    <w:name w:val="Hyperlink.1"/>
+    <w:basedOn w:val="a5"/>
+    <w:rPr>
+      <w:color w:val="0563C1"/>
+      <w:sz w:val="22"/>
+      <w:szCs w:val="22"/>
+      <w:u w:val="single" w:color="0563C1"/>
+      <w:lang w:val="en-US"/>
+    </w:rPr>
+  </w:style>
+  <w:style w:type="numbering" w:customStyle="1" w:styleId="41">
+    <w:name w:val="列表 41"/>
+    <w:basedOn w:val="5"/>
+    <w:pPr>
+      <w:numPr>
+        <w:numId w:val="6"/>
+      </w:numPr>
+    </w:pPr>
+  </w:style>
+  <w:style w:type="numbering" w:customStyle="1" w:styleId="5">
+    <w:name w:val="已导入的样式“5”"/>
+  </w:style>
+  <w:style w:type="numbering" w:customStyle="1" w:styleId="51">
+    <w:name w:val="列表 51"/>
+    <w:basedOn w:val="9"/>
+    <w:pPr>
+      <w:numPr>
+        <w:numId w:val="7"/>
+      </w:numPr>
+    </w:pPr>
+  </w:style>
+  <w:style w:type="numbering" w:customStyle="1" w:styleId="9">
+    <w:name w:val="已导入的样式“9”"/>
+  </w:style>
+  <w:style w:type="numbering" w:customStyle="1" w:styleId="List6">
+    <w:name w:val="List 6"/>
+    <w:basedOn w:val="10"/>
+    <w:pPr>
+      <w:numPr>
+        <w:numId w:val="8"/>
+      </w:numPr>
+    </w:pPr>
+  </w:style>
+  <w:style w:type="numbering" w:customStyle="1" w:styleId="10">
+    <w:name w:val="已导入的样式“10”"/>
+  </w:style>
+  <w:style w:type="numbering" w:customStyle="1" w:styleId="List7">
+    <w:name w:val="List 7"/>
+    <w:basedOn w:val="11"/>
+    <w:pPr>
+      <w:numPr>
+        <w:numId w:val="9"/>
+      </w:numPr>
+    </w:pPr>
+  </w:style>
+  <w:style w:type="numbering" w:customStyle="1" w:styleId="11">
+    <w:name w:val="已导入的样式“11”"/>
+  </w:style>
+  <w:style w:type="numbering" w:customStyle="1" w:styleId="List8">
+    <w:name w:val="List 8"/>
+    <w:basedOn w:val="12"/>
+    <w:pPr>
+      <w:numPr>
+        <w:numId w:val="10"/>
+      </w:numPr>
+    </w:pPr>
+  </w:style>
+  <w:style w:type="numbering" w:customStyle="1" w:styleId="12">
+    <w:name w:val="已导入的样式“12”"/>
+  </w:style>
+  <w:style w:type="numbering" w:customStyle="1" w:styleId="List9">
+    <w:name w:val="List 9"/>
+    <w:basedOn w:val="13"/>
+    <w:pPr>
+      <w:numPr>
+        <w:numId w:val="11"/>
+      </w:numPr>
+    </w:pPr>
+  </w:style>
+  <w:style w:type="numbering" w:customStyle="1" w:styleId="13">
+    <w:name w:val="已导入的样式“13”"/>
+  </w:style>
+  <w:style w:type="paragraph" w:styleId="a8">
+    <w:name w:val="header"/>
+    <w:basedOn w:val="a"/>
+    <w:link w:val="Char"/>
+    <w:uiPriority w:val="99"/>
+    <w:unhideWhenUsed/>
+    <w:rsid w:val="00CA6A62"/>
+    <w:pPr>
+      <w:pBdr>
+        <w:bottom w:val="single" w:sz="6" w:space="1" w:color="auto"/>
+      </w:pBdr>
+      <w:tabs>
+        <w:tab w:val="center" w:pos="4153"/>
+        <w:tab w:val="right" w:pos="8306"/>
+      </w:tabs>
+      <w:snapToGrid w:val="0"/>
+      <w:jc w:val="center"/>
+    </w:pPr>
+    <w:rPr>
+      <w:sz w:val="18"/>
+      <w:szCs w:val="18"/>
+    </w:rPr>
+  </w:style>
+  <w:style w:type="character" w:customStyle="1" w:styleId="Char">
+    <w:name w:val="页眉 Char"/>
+    <w:basedOn w:val="a0"/>
+    <w:link w:val="a8"/>
+    <w:uiPriority w:val="99"/>
+    <w:rsid w:val="00CA6A62"/>
+    <w:rPr>
+      <w:rFonts w:ascii="Calibri" w:eastAsia="Calibri" w:hAnsi="Calibri" w:cs="Calibri"/>
+      <w:color w:val="000000"/>
+      <w:kern w:val="2"/>
+      <w:sz w:val="18"/>
+      <w:szCs w:val="18"/>
+      <w:u w:color="000000"/>
+    </w:rPr>
+  </w:style>
+  <w:style w:type="paragraph" w:styleId="a9">
+    <w:name w:val="footer"/>
+    <w:basedOn w:val="a"/>
+    <w:link w:val="Char0"/>
+    <w:uiPriority w:val="99"/>
+    <w:unhideWhenUsed/>
+    <w:rsid w:val="00CA6A62"/>
+    <w:pPr>
+      <w:tabs>
+        <w:tab w:val="center" w:pos="4153"/>
+        <w:tab w:val="right" w:pos="8306"/>
+      </w:tabs>
+      <w:snapToGrid w:val="0"/>
+      <w:jc w:val="left"/>
+    </w:pPr>
+    <w:rPr>
+      <w:sz w:val="18"/>
+      <w:szCs w:val="18"/>
+    </w:rPr>
+  </w:style>
+  <w:style w:type="character" w:customStyle="1" w:styleId="Char0">
+    <w:name w:val="页脚 Char"/>
+    <w:basedOn w:val="a0"/>
+    <w:link w:val="a9"/>
+    <w:uiPriority w:val="99"/>
+    <w:rsid w:val="00CA6A62"/>
+    <w:rPr>
+      <w:rFonts w:ascii="Calibri" w:eastAsia="Calibri" w:hAnsi="Calibri" w:cs="Calibri"/>
+      <w:color w:val="000000"/>
+      <w:kern w:val="2"/>
+      <w:sz w:val="18"/>
+      <w:szCs w:val="18"/>
+      <w:u w:color="000000"/>
+    </w:rPr>
+  </w:style>
+  <w:style w:type="numbering" w:customStyle="1" w:styleId="List10">
+    <w:name w:val="List 10"/>
+    <w:basedOn w:val="10"/>
+    <w:rsid w:val="00CB2978"/>
+    <w:pPr>
+      <w:numPr>
+        <w:numId w:val="26"/>
+      </w:numPr>
+    </w:pPr>
+  </w:style>
+  <w:style w:type="paragraph" w:customStyle="1" w:styleId="aa">
+    <w:name w:val="一级标题"/>
+    <w:basedOn w:val="a"/>
+    <w:link w:val="Char1"/>
+    <w:qFormat/>
+    <w:rsid w:val="00654BFF"/>
+    <w:pPr>
+      <w:spacing w:beforeLines="20" w:before="20" w:afterLines="20" w:after="20"/>
+    </w:pPr>
+    <w:rPr>
+      <w:rFonts w:ascii="Times New Roman" w:hAnsi="Times New Roman"/>
+      <w:b/>
+      <w:bCs/>
+      <w:sz w:val="28"/>
+      <w:szCs w:val="24"/>
+      <w:u w:val="single" w:color="000000" w:themeColor="text1"/>
+    </w:rPr>
+  </w:style>
+  <w:style w:type="paragraph" w:customStyle="1" w:styleId="ab">
+    <w:name w:val="二级标题"/>
+    <w:basedOn w:val="A6"/>
+    <w:link w:val="Char2"/>
+    <w:autoRedefine/>
+    <w:qFormat/>
+    <w:rsid w:val="008D20CF"/>
+    <w:pPr>
+      <w:widowControl w:val="0"/>
+      <w:tabs>
+        <w:tab w:val="num" w:pos="530"/>
+        <w:tab w:val="left" w:pos="720"/>
+        <w:tab w:val="left" w:pos="1440"/>
+        <w:tab w:val="left" w:pos="2160"/>
+        <w:tab w:val="left" w:pos="2880"/>
+        <w:tab w:val="left" w:pos="3261"/>
+        <w:tab w:val="left" w:pos="4320"/>
+        <w:tab w:val="left" w:pos="5040"/>
+        <w:tab w:val="left" w:pos="5760"/>
+        <w:tab w:val="left" w:pos="6480"/>
+        <w:tab w:val="left" w:pos="6870"/>
+        <w:tab w:val="left" w:pos="7800"/>
+      </w:tabs>
+      <w:jc w:val="both"/>
+    </w:pPr>
+    <w:rPr>
+      <w:rFonts w:ascii="Times New Roman" w:eastAsia="Calibri" w:hAnsi="Calibri" w:cs="Calibri"/>
+      <w:b/>
+      <w:bCs/>
+      <w:kern w:val="2"/>
+      <w:sz w:val="21"/>
+      <w:lang w:val="en-US"/>
+    </w:rPr>
+  </w:style>
+  <w:style w:type="character" w:customStyle="1" w:styleId="Char1">
+    <w:name w:val="一级标题 Char"/>
+    <w:basedOn w:val="a0"/>
+    <w:link w:val="aa"/>
+    <w:rsid w:val="00654BFF"/>
+    <w:rPr>
+      <w:rFonts w:eastAsia="Calibri" w:cs="Calibri"/>
+      <w:b/>
+      <w:bCs/>
+      <w:color w:val="000000"/>
+      <w:kern w:val="2"/>
+      <w:sz w:val="28"/>
+      <w:szCs w:val="24"/>
+      <w:u w:val="single" w:color="000000" w:themeColor="text1"/>
+    </w:rPr>
+  </w:style>
+  <w:style w:type="paragraph" w:customStyle="1" w:styleId="ac">
+    <w:name w:val="时间"/>
+    <w:basedOn w:val="a"/>
+    <w:link w:val="Char3"/>
+    <w:qFormat/>
+    <w:rsid w:val="007F06D6"/>
+    <w:rPr>
+      <w:rFonts w:ascii="Arial Unicode MS" w:eastAsia="Arial Unicode MS" w:hAnsi="Arial Unicode MS"/>
+      <w:iCs/>
+    </w:rPr>
+  </w:style>
+  <w:style w:type="character" w:customStyle="1" w:styleId="AChar">
+    <w:name w:val="正文 A Char"/>
+    <w:basedOn w:val="a0"/>
+    <w:link w:val="A6"/>
+    <w:rsid w:val="00BD689A"/>
+    <w:rPr>
+      <w:rFonts w:ascii="Helvetica" w:eastAsia="Arial Unicode MS" w:hAnsi="Arial Unicode MS" w:cs="Arial Unicode MS"/>
+      <w:color w:val="000000"/>
+      <w:sz w:val="22"/>
+      <w:szCs w:val="22"/>
+      <w:u w:color="000000"/>
+      <w:lang w:val="pt-PT"/>
+    </w:rPr>
+  </w:style>
+  <w:style w:type="character" w:customStyle="1" w:styleId="Char2">
+    <w:name w:val="二级标题 Char"/>
+    <w:basedOn w:val="AChar"/>
+    <w:link w:val="ab"/>
+    <w:rsid w:val="008D20CF"/>
+    <w:rPr>
+      <w:rFonts w:ascii="Helvetica" w:eastAsia="Calibri" w:hAnsi="Calibri" w:cs="Calibri"/>
+      <w:b/>
+      <w:bCs/>
+      <w:color w:val="000000"/>
+      <w:kern w:val="2"/>
+      <w:sz w:val="21"/>
+      <w:szCs w:val="22"/>
+      <w:u w:color="000000"/>
+      <w:lang w:val="pt-PT"/>
+    </w:rPr>
+  </w:style>
+  <w:style w:type="paragraph" w:styleId="ad">
+    <w:name w:val="No Spacing"/>
+    <w:uiPriority w:val="1"/>
+    <w:qFormat/>
+    <w:rsid w:val="007F06D6"/>
+    <w:pPr>
+      <w:widowControl w:val="0"/>
+      <w:jc w:val="both"/>
+    </w:pPr>
+    <w:rPr>
+      <w:rFonts w:ascii="Calibri" w:eastAsia="Calibri" w:hAnsi="Calibri" w:cs="Calibri"/>
+      <w:color w:val="000000"/>
+      <w:kern w:val="2"/>
+      <w:sz w:val="21"/>
+      <w:szCs w:val="21"/>
+      <w:u w:color="000000"/>
+    </w:rPr>
+  </w:style>
+  <w:style w:type="character" w:customStyle="1" w:styleId="Char3">
+    <w:name w:val="时间 Char"/>
+    <w:basedOn w:val="Char2"/>
+    <w:link w:val="ac"/>
+    <w:rsid w:val="007F06D6"/>
+    <w:rPr>
+      <w:rFonts w:ascii="Arial Unicode MS" w:eastAsia="Arial Unicode MS" w:hAnsi="Arial Unicode MS" w:cs="Calibri"/>
+      <w:b w:val="0"/>
+      <w:bCs/>
+      <w:iCs/>
+      <w:color w:val="000000"/>
+      <w:kern w:val="2"/>
+      <w:sz w:val="21"/>
+      <w:szCs w:val="21"/>
+      <w:u w:color="000000"/>
+      <w:lang w:val="pt-PT"/>
+    </w:rPr>
+  </w:style>
+  <w:style w:type="character" w:customStyle="1" w:styleId="Char4">
+    <w:name w:val="毕设正文 Char"/>
+    <w:basedOn w:val="a0"/>
+    <w:link w:val="ae"/>
+    <w:locked/>
+    <w:rsid w:val="00E84EAF"/>
+    <w:rPr>
+      <w:rFonts w:eastAsia="宋体"/>
+      <w:sz w:val="24"/>
+      <w:szCs w:val="24"/>
+    </w:rPr>
+  </w:style>
+  <w:style w:type="paragraph" w:customStyle="1" w:styleId="ae">
+    <w:name w:val="毕设正文"/>
+    <w:basedOn w:val="a"/>
+    <w:link w:val="Char4"/>
+    <w:autoRedefine/>
+    <w:qFormat/>
+    <w:rsid w:val="00E84EAF"/>
+    <w:pPr>
+      <w:pBdr>
+        <w:top w:val="none" w:sz="0" w:space="0" w:color="auto"/>
+        <w:left w:val="none" w:sz="0" w:space="0" w:color="auto"/>
+        <w:bottom w:val="none" w:sz="0" w:space="0" w:color="auto"/>
+        <w:right w:val="none" w:sz="0" w:space="0" w:color="auto"/>
+        <w:between w:val="none" w:sz="0" w:space="0" w:color="auto"/>
+        <w:bar w:val="none" w:sz="0" w:color="auto"/>
+      </w:pBdr>
+      <w:spacing w:line="288" w:lineRule="auto"/>
+      <w:ind w:firstLineChars="200" w:firstLine="200"/>
+    </w:pPr>
+    <w:rPr>
+      <w:rFonts w:ascii="Times New Roman" w:eastAsia="宋体" w:hAnsi="Times New Roman" w:cs="Times New Roman"/>
+      <w:color w:val="auto"/>
+      <w:kern w:val="0"/>
+      <w:sz w:val="24"/>
+      <w:szCs w:val="24"/>
+    </w:rPr>
+  </w:style>
+</w:styles>
+</file>
+
+<file path=word/stylesWithEffects.xml><?xml version="1.0" encoding="utf-8"?>
+<w:styles xmlns:wpc="http://schemas.microsoft.com/office/word/2010/wordprocessingCanvas" xmlns:mc="http://schemas.openxmlformats.org/markup-compatibility/2006" xmlns:o="urn:schemas-microsoft-com:office:office" xmlns:r="http://schemas.openxmlformats.org/officeDocument/2006/relationships" xmlns:m="http://schemas.openxmlformats.org/officeDocument/2006/math" xmlns:v="urn:schemas-microsoft-com:vml" xmlns:wp14="http://schemas.microsoft.com/office/word/2010/wordprocessingDrawing" xmlns:wp="http://schemas.openxmlformats.org/drawingml/2006/wordprocessingDrawing" xmlns:w10="urn:schemas-microsoft-com:office:word" xmlns:w="http://schemas.openxmlformats.org/wordprocessingml/2006/main" xmlns:w14="http://schemas.microsoft.com/office/word/2010/wordml" xmlns:wpg="http://schemas.microsoft.com/office/word/2010/wordprocessingGroup" xmlns:wpi="http://schemas.microsoft.com/office/word/2010/wordprocessingInk" xmlns:wne="http://schemas.microsoft.com/office/word/2006/wordml" xmlns:wps="http://schemas.microsoft.com/office/word/2010/wordprocessingShape" mc:Ignorable="w14 wp14">
+  <w:docDefaults>
+    <w:rPrDefault>
+      <w:rPr>
+        <w:rFonts w:ascii="Times New Roman" w:eastAsiaTheme="minorEastAsia" w:hAnsi="Times New Roman" w:cs="Times New Roman"/>
+        <w:bdr w:val="nil"/>
+        <w:lang w:val="en-US" w:eastAsia="zh-CN" w:bidi="ar-SA"/>
+      </w:rPr>
+    </w:rPrDefault>
+    <w:pPrDefault>
+      <w:pPr>
+        <w:pBdr>
+          <w:top w:val="nil"/>
+          <w:left w:val="nil"/>
+          <w:bottom w:val="nil"/>
+          <w:right w:val="nil"/>
+          <w:between w:val="nil"/>
+          <w:bar w:val="nil"/>
+        </w:pBdr>
+      </w:pPr>
+    </w:pPrDefault>
+  </w:docDefaults>
+  <w:latentStyles w:defLockedState="0" w:defUIPriority="99" w:defSemiHidden="1" w:defUnhideWhenUsed="1" w:defQFormat="0" w:count="267">
+    <w:lsdException w:name="Normal" w:semiHidden="0" w:uiPriority="0" w:unhideWhenUsed="0" w:qFormat="1"/>
+    <w:lsdException w:name="heading 1" w:semiHidden="0" w:uiPriority="9" w:unhideWhenUsed="0" w:qFormat="1"/>
+    <w:lsdException w:name="heading 2" w:uiPriority="9" w:qFormat="1"/>
+    <w:lsdException w:name="heading 3" w:uiPriority="9" w:qFormat="1"/>
+    <w:lsdException w:name="heading 4" w:uiPriority="9" w:qFormat="1"/>
+    <w:lsdException w:name="heading 5" w:uiPriority="9" w:qFormat="1"/>
+    <w:lsdException w:name="heading 6" w:uiPriority="9" w:qFormat="1"/>
+    <w:lsdException w:name="heading 7" w:uiPriority="9" w:qFormat="1"/>
+    <w:lsdException w:name="heading 8" w:uiPriority="9" w:qFormat="1"/>
+    <w:lsdException w:name="heading 9" w:uiPriority="9" w:qFormat="1"/>
+    <w:lsdException w:name="toc 1" w:uiPriority="39"/>
+    <w:lsdException w:name="toc 2" w:uiPriority="39"/>
+    <w:lsdException w:name="toc 3" w:uiPriority="39"/>
+    <w:lsdException w:name="toc 4" w:uiPriority="39"/>
+    <w:lsdException w:name="toc 5" w:uiPriority="39"/>
+    <w:lsdException w:name="toc 6" w:uiPriority="39"/>
+    <w:lsdException w:name="toc 7" w:uiPriority="39"/>
+    <w:lsdException w:name="toc 8" w:uiPriority="39"/>
+    <w:lsdException w:name="toc 9" w:uiPriority="39"/>
+    <w:lsdException w:name="caption" w:uiPriority="35" w:qFormat="1"/>
+    <w:lsdException w:name="Title" w:semiHidden="0" w:uiPriority="10" w:unhideWhenUsed="0" w:qFormat="1"/>
+    <w:lsdException w:name="Default Paragraph Font" w:uiPriority="1"/>
+    <w:lsdException w:name="Subtitle" w:semiHidden="0" w:uiPriority="11" w:unhideWhenUsed="0" w:qFormat="1"/>
+    <w:lsdException w:name="Strong" w:semiHidden="0" w:uiPriority="22" w:unhideWhenUsed="0" w:qFormat="1"/>
+    <w:lsdException w:name="Emphasis" w:semiHidden="0" w:uiPriority="20" w:unhideWhenUsed="0" w:qFormat="1"/>
+    <w:lsdException w:name="Table Grid" w:semiHidden="0" w:uiPriority="39" w:unhideWhenUsed="0"/>
+    <w:lsdException w:name="Placeholder Text" w:unhideWhenUsed="0"/>
+    <w:lsdException w:name="No Spacing" w:semiHidden="0" w:uiPriority="1" w:unhideWhenUsed="0" w:qFormat="1"/>
+    <w:lsdException w:name="Light Shading" w:semiHidden="0" w:uiPriority="60" w:unhideWhenUsed="0"/>
+    <w:lsdException w:name="Light List" w:semiHidden="0" w:uiPriority="61" w:unhideWhenUsed="0"/>
+    <w:lsdException w:name="Light Grid" w:semiHidden="0" w:uiPriority="62" w:unhideWhenUsed="0"/>
+    <w:lsdException w:name="Medium Shading 1" w:semiHidden="0" w:uiPriority="63" w:unhideWhenUsed="0"/>
+    <w:lsdException w:name="Medium Shading 2" w:semiHidden="0" w:uiPriority="64" w:unhideWhenUsed="0"/>
+    <w:lsdException w:name="Medium List 1" w:semiHidden="0" w:uiPriority="65" w:unhideWhenUsed="0"/>
+    <w:lsdException w:name="Medium List 2" w:semiHidden="0" w:uiPriority="66" w:unhideWhenUsed="0"/>
+    <w:lsdException w:name="Medium Grid 1" w:semiHidden="0" w:uiPriority="67" w:unhideWhenUsed="0"/>
+    <w:lsdException w:name="Medium Grid 2" w:semiHidden="0" w:uiPriority="68" w:unhideWhenUsed="0"/>
+    <w:lsdException w:name="Medium Grid 3" w:semiHidden="0" w:uiPriority="69" w:unhideWhenUsed="0"/>
+    <w:lsdException w:name="Dark List" w:semiHidden="0" w:uiPriority="70" w:unhideWhenUsed="0"/>
+    <w:lsdException w:name="Colorful Shading" w:semiHidden="0" w:uiPriority="71" w:unhideWhenUsed="0"/>
+    <w:lsdException w:name="Colorful List" w:semiHidden="0" w:uiPriority="72" w:unhideWhenUsed="0"/>
+    <w:lsdException w:name="Colorful Grid" w:semiHidden="0" w:uiPriority="73" w:unhideWhenUsed="0"/>
+    <w:lsdException w:name="Light Shading Accent 1" w:semiHidden="0" w:uiPriority="60" w:unhideWhenUsed="0"/>
+    <w:lsdException w:name="Light List Accent 1" w:semiHidden="0" w:uiPriority="61" w:unhideWhenUsed="0"/>
+    <w:lsdException w:name="Light Grid Accent 1" w:semiHidden="0" w:uiPriority="62" w:unhideWhenUsed="0"/>
+    <w:lsdException w:name="Medium Shading 1 Accent 1" w:semiHidden="0" w:uiPriority="63" w:unhideWhenUsed="0"/>
+    <w:lsdException w:name="Medium Shading 2 Accent 1" w:semiHidden="0" w:uiPriority="64" w:unhideWhenUsed="0"/>
+    <w:lsdException w:name="Medium List 1 Accent 1" w:semiHidden="0" w:uiPriority="65" w:unhideWhenUsed="0"/>
+    <w:lsdException w:name="Revision" w:unhideWhenUsed="0"/>
+    <w:lsdException w:name="List Paragraph" w:semiHidden="0" w:uiPriority="0" w:unhideWhenUsed="0" w:qFormat="1"/>
+    <w:lsdException w:name="Quote" w:semiHidden="0" w:uiPriority="29" w:unhideWhenUsed="0" w:qFormat="1"/>
+    <w:lsdException w:name="Intense Quote" w:semiHidden="0" w:uiPriority="30" w:unhideWhenUsed="0" w:qFormat="1"/>
+    <w:lsdException w:name="Medium List 2 Accent 1" w:semiHidden="0" w:uiPriority="66" w:unhideWhenUsed="0"/>
+    <w:lsdException w:name="Medium Grid 1 Accent 1" w:semiHidden="0" w:uiPriority="67" w:unhideWhenUsed="0"/>
+    <w:lsdException w:name="Medium Grid 2 Accent 1" w:semiHidden="0" w:uiPriority="68" w:unhideWhenUsed="0"/>
+    <w:lsdException w:name="Medium Grid 3 Accent 1" w:semiHidden="0" w:uiPriority="69" w:unhideWhenUsed="0"/>
+    <w:lsdException w:name="Dark List Accent 1" w:semiHidden="0" w:uiPriority="70" w:unhideWhenUsed="0"/>
+    <w:lsdException w:name="Colorful Shading Accent 1" w:semiHidden="0" w:uiPriority="71" w:unhideWhenUsed="0"/>
+    <w:lsdException w:name="Colorful List Accent 1" w:semiHidden="0" w:uiPriority="72" w:unhideWhenUsed="0"/>
+    <w:lsdException w:name="Colorful Grid Accent 1" w:semiHidden="0" w:uiPriority="73" w:unhideWhenUsed="0"/>
+    <w:lsdException w:name="Light Shading Accent 2" w:semiHidden="0" w:uiPriority="60" w:unhideWhenUsed="0"/>
+    <w:lsdException w:name="Light List Accent 2" w:semiHidden="0" w:uiPriority="61" w:unhideWhenUsed="0"/>
+    <w:lsdException w:name="Light Grid Accent 2" w:semiHidden="0" w:uiPriority="62" w:unhideWhenUsed="0"/>
+    <w:lsdException w:name="Medium Shading 1 Accent 2" w:semiHidden="0" w:uiPriority="63" w:unhideWhenUsed="0"/>
+    <w:lsdException w:name="Medium Shading 2 Accent 2" w:semiHidden="0" w:uiPriority="64" w:unhideWhenUsed="0"/>
+    <w:lsdException w:name="Medium List 1 Accent 2" w:semiHidden="0" w:uiPriority="65" w:unhideWhenUsed="0"/>
+    <w:lsdException w:name="Medium List 2 Accent 2" w:semiHidden="0" w:uiPriority="66" w:unhideWhenUsed="0"/>
+    <w:lsdException w:name="Medium Grid 1 Accent 2" w:semiHidden="0" w:uiPriority="67" w:unhideWhenUsed="0"/>
+    <w:lsdException w:name="Medium Grid 2 Accent 2" w:semiHidden="0" w:uiPriority="68" w:unhideWhenUsed="0"/>
+    <w:lsdException w:name="Medium Grid 3 Accent 2" w:semiHidden="0" w:uiPriority="69" w:unhideWhenUsed="0"/>
+    <w:lsdException w:name="Dark List Accent 2" w:semiHidden="0" w:uiPriority="70" w:unhideWhenUsed="0"/>
+    <w:lsdException w:name="Colorful Shading Accent 2" w:semiHidden="0" w:uiPriority="71" w:unhideWhenUsed="0"/>
+    <w:lsdException w:name="Colorful List Accent 2" w:semiHidden="0" w:uiPriority="72" w:unhideWhenUsed="0"/>
+    <w:lsdException w:name="Colorful Grid Accent 2" w:semiHidden="0" w:uiPriority="73" w:unhideWhenUsed="0"/>
+    <w:lsdException w:name="Light Shading Accent 3" w:semiHidden="0" w:uiPriority="60" w:unhideWhenUsed="0"/>
+    <w:lsdException w:name="Light List Accent 3" w:semiHidden="0" w:uiPriority="61" w:unhideWhenUsed="0"/>
+    <w:lsdException w:name="Light Grid Accent 3" w:semiHidden="0" w:uiPriority="62" w:unhideWhenUsed="0"/>
+    <w:lsdException w:name="Medium Shading 1 Accent 3" w:semiHidden="0" w:uiPriority="63" w:unhideWhenUsed="0"/>
+    <w:lsdException w:name="Medium Shading 2 Accent 3" w:semiHidden="0" w:uiPriority="64" w:unhideWhenUsed="0"/>
+    <w:lsdException w:name="Medium List 1 Accent 3" w:semiHidden="0" w:uiPriority="65" w:unhideWhenUsed="0"/>
+    <w:lsdException w:name="Medium List 2 Accent 3" w:semiHidden="0" w:uiPriority="66" w:unhideWhenUsed="0"/>
+    <w:lsdException w:name="Medium Grid 1 Accent 3" w:semiHidden="0" w:uiPriority="67" w:unhideWhenUsed="0"/>
+    <w:lsdException w:name="Medium Grid 2 Accent 3" w:semiHidden="0" w:uiPriority="68" w:unhideWhenUsed="0"/>
+    <w:lsdException w:name="Medium Grid 3 Accent 3" w:semiHidden="0" w:uiPriority="69" w:unhideWhenUsed="0"/>
+    <w:lsdException w:name="Dark List Accent 3" w:semiHidden="0" w:uiPriority="70" w:unhideWhenUsed="0"/>
+    <w:lsdException w:name="Colorful Shading Accent 3" w:semiHidden="0" w:uiPriority="71" w:unhideWhenUsed="0"/>
+    <w:lsdException w:name="Colorful List Accent 3" w:semiHidden="0" w:uiPriority="72" w:unhideWhenUsed="0"/>
+    <w:lsdException w:name="Colorful Grid Accent 3" w:semiHidden="0" w:uiPriority="73" w:unhideWhenUsed="0"/>
+    <w:lsdException w:name="Light Shading Accent 4" w:semiHidden="0" w:uiPriority="60" w:unhideWhenUsed="0"/>
+    <w:lsdException w:name="Light List Accent 4" w:semiHidden="0" w:uiPriority="61" w:unhideWhenUsed="0"/>
+    <w:lsdException w:name="Light Grid Accent 4" w:semiHidden="0" w:uiPriority="62" w:unhideWhenUsed="0"/>
+    <w:lsdException w:name="Medium Shading 1 Accent 4" w:semiHidden="0" w:uiPriority="63" w:unhideWhenUsed="0"/>
+    <w:lsdException w:name="Medium Shading 2 Accent 4" w:semiHidden="0" w:uiPriority="64" w:unhideWhenUsed="0"/>
+    <w:lsdException w:name="Medium List 1 Accent 4" w:semiHidden="0" w:uiPriority="65" w:unhideWhenUsed="0"/>
+    <w:lsdException w:name="Medium List 2 Accent 4" w:semiHidden="0" w:uiPriority="66" w:unhideWhenUsed="0"/>
+    <w:lsdException w:name="Medium Grid 1 Accent 4" w:semiHidden="0" w:uiPriority="67" w:unhideWhenUsed="0"/>
+    <w:lsdException w:name="Medium Grid 2 Accent 4" w:semiHidden="0" w:uiPriority="68" w:unhideWhenUsed="0"/>
+    <w:lsdException w:name="Medium Grid 3 Accent 4" w:semiHidden="0" w:uiPriority="69" w:unhideWhenUsed="0"/>
+    <w:lsdException w:name="Dark List Accent 4" w:semiHidden="0" w:uiPriority="70" w:unhideWhenUsed="0"/>
+    <w:lsdException w:name="Colorful Shading Accent 4" w:semiHidden="0" w:uiPriority="71" w:unhideWhenUsed="0"/>
+    <w:lsdException w:name="Colorful List Accent 4" w:semiHidden="0" w:uiPriority="72" w:unhideWhenUsed="0"/>
+    <w:lsdException w:name="Colorful Grid Accent 4" w:semiHidden="0" w:uiPriority="73" w:unhideWhenUsed="0"/>
+    <w:lsdException w:name="Light Shading Accent 5" w:semiHidden="0" w:uiPriority="60" w:unhideWhenUsed="0"/>
+    <w:lsdException w:name="Light List Accent 5" w:semiHidden="0" w:uiPriority="61" w:unhideWhenUsed="0"/>
+    <w:lsdException w:name="Light Grid Accent 5" w:semiHidden="0" w:uiPriority="62" w:unhideWhenUsed="0"/>
+    <w:lsdException w:name="Medium Shading 1 Accent 5" w:semiHidden="0" w:uiPriority="63" w:unhideWhenUsed="0"/>
+    <w:lsdException w:name="Medium Shading 2 Accent 5" w:semiHidden="0" w:uiPriority="64" w:unhideWhenUsed="0"/>
+    <w:lsdException w:name="Medium List 1 Accent 5" w:semiHidden="0" w:uiPriority="65" w:unhideWhenUsed="0"/>
+    <w:lsdException w:name="Medium List 2 Accent 5" w:semiHidden="0" w:uiPriority="66" w:unhideWhenUsed="0"/>
+    <w:lsdException w:name="Medium Grid 1 Accent 5" w:semiHidden="0" w:uiPriority="67" w:unhideWhenUsed="0"/>
+    <w:lsdException w:name="Medium Grid 2 Accent 5" w:semiHidden="0" w:uiPriority="68" w:unhideWhenUsed="0"/>
+    <w:lsdException w:name="Medium Grid 3 Accent 5" w:semiHidden="0" w:uiPriority="69" w:unhideWhenUsed="0"/>
+    <w:lsdException w:name="Dark List Accent 5" w:semiHidden="0" w:uiPriority="70" w:unhideWhenUsed="0"/>
+    <w:lsdException w:name="Colorful Shading Accent 5" w:semiHidden="0" w:uiPriority="71" w:unhideWhenUsed="0"/>
+    <w:lsdException w:name="Colorful List Accent 5" w:semiHidden="0" w:uiPriority="72" w:unhideWhenUsed="0"/>
+    <w:lsdException w:name="Colorful Grid Accent 5" w:semiHidden="0" w:uiPriority="73" w:unhideWhenUsed="0"/>
+    <w:lsdException w:name="Light Shading Accent 6" w:semiHidden="0" w:uiPriority="60" w:unhideWhenUsed="0"/>
+    <w:lsdException w:name="Light List Accent 6" w:semiHidden="0" w:uiPriority="61" w:unhideWhenUsed="0"/>
+    <w:lsdException w:name="Light Grid Accent 6" w:semiHidden="0" w:uiPriority="62" w:unhideWhenUsed="0"/>
+    <w:lsdException w:name="Medium Shading 1 Accent 6" w:semiHidden="0" w:uiPriority="63" w:unhideWhenUsed="0"/>
+    <w:lsdException w:name="Medium Shading 2 Accent 6" w:semiHidden="0" w:uiPriority="64" w:unhideWhenUsed="0"/>
+    <w:lsdException w:name="Medium List 1 Accent 6" w:semiHidden="0" w:uiPriority="65" w:unhideWhenUsed="0"/>
+    <w:lsdException w:name="Medium List 2 Accent 6" w:semiHidden="0" w:uiPriority="66" w:unhideWhenUsed="0"/>
+    <w:lsdException w:name="Medium Grid 1 Accent 6" w:semiHidden="0" w:uiPriority="67" w:unhideWhenUsed="0"/>
+    <w:lsdException w:name="Medium Grid 2 Accent 6" w:semiHidden="0" w:uiPriority="68" w:unhideWhenUsed="0"/>
+    <w:lsdException w:name="Medium Grid 3 Accent 6" w:semiHidden="0" w:uiPriority="69" w:unhideWhenUsed="0"/>
+    <w:lsdException w:name="Dark List Accent 6" w:semiHidden="0" w:uiPriority="70" w:unhideWhenUsed="0"/>
+    <w:lsdException w:name="Colorful Shading Accent 6" w:semiHidden="0" w:uiPriority="71" w:unhideWhenUsed="0"/>
+    <w:lsdException w:name="Colorful List Accent 6" w:semiHidden="0" w:uiPriority="72" w:unhideWhenUsed="0"/>
+    <w:lsdException w:name="Colorful Grid Accent 6" w:semiHidden="0" w:uiPriority="73" w:unhideWhenUsed="0"/>
+    <w:lsdException w:name="Subtle Emphasis" w:semiHidden="0" w:uiPriority="19" w:unhideWhenUsed="0" w:qFormat="1"/>
+    <w:lsdException w:name="Intense Emphasis" w:semiHidden="0" w:uiPriority="21" w:unhideWhenUsed="0" w:qFormat="1"/>
+    <w:lsdException w:name="Subtle Reference" w:semiHidden="0" w:uiPriority="31" w:unhideWhenUsed="0" w:qFormat="1"/>
+    <w:lsdException w:name="Intense Reference" w:semiHidden="0" w:uiPriority="32" w:unhideWhenUsed="0" w:qFormat="1"/>
+    <w:lsdException w:name="Book Title" w:semiHidden="0" w:uiPriority="33" w:unhideWhenUsed="0" w:qFormat="1"/>
+    <w:lsdException w:name="Bibliography" w:uiPriority="37"/>
+    <w:lsdException w:name="TOC Heading" w:uiPriority="39" w:qFormat="1"/>
   </w:latentStyles>
   <w:style w:type="paragraph" w:default="1" w:styleId="a">
     <w:name w:val="Normal"/>
@@ -10626,7 +11428,7 @@
 </file>
 
 <file path=customXml/itemProps1.xml><?xml version="1.0" encoding="utf-8"?>
-<ds:datastoreItem xmlns:ds="http://schemas.openxmlformats.org/officeDocument/2006/customXml" ds:itemID="{936B2D7C-403B-4C4D-AC4D-5949A071FF0F}">
+<ds:datastoreItem xmlns:ds="http://schemas.openxmlformats.org/officeDocument/2006/customXml" ds:itemID="{2131A72D-7EBE-464D-A04C-D8FBDE3C3056}">
   <ds:schemaRefs>
     <ds:schemaRef ds:uri="http://schemas.openxmlformats.org/officeDocument/2006/bibliography"/>
   </ds:schemaRefs>

</xml_diff>